<commit_message>
Dokumentation Part 2: Electric boogaloo
Tatu ei jaksa ku se pelaa overwatchia, vittu mikä jätkä
</commit_message>
<xml_diff>
--- a/loppuraportti.docx
+++ b/loppuraportti.docx
@@ -1,6 +1,6 @@
 
 <file path=word/document.xml><?xml version="1.0" encoding="utf-8"?>
-<w:document xmlns:wpc="http://schemas.microsoft.com/office/word/2010/wordprocessingCanvas" xmlns:mc="http://schemas.openxmlformats.org/markup-compatibility/2006" xmlns:o="urn:schemas-microsoft-com:office:office" xmlns:r="http://schemas.openxmlformats.org/officeDocument/2006/relationships" xmlns:m="http://schemas.openxmlformats.org/officeDocument/2006/math" xmlns:v="urn:schemas-microsoft-com:vml" xmlns:wp14="http://schemas.microsoft.com/office/word/2010/wordprocessingDrawing" xmlns:wp="http://schemas.openxmlformats.org/drawingml/2006/wordprocessingDrawing" xmlns:w10="urn:schemas-microsoft-com:office:word" xmlns:w="http://schemas.openxmlformats.org/wordprocessingml/2006/main" xmlns:w14="http://schemas.microsoft.com/office/word/2010/wordml" xmlns:w15="http://schemas.microsoft.com/office/word/2012/wordml" xmlns:wpg="http://schemas.microsoft.com/office/word/2010/wordprocessingGroup" xmlns:wpi="http://schemas.microsoft.com/office/word/2010/wordprocessingInk" xmlns:wne="http://schemas.microsoft.com/office/word/2006/wordml" xmlns:wps="http://schemas.microsoft.com/office/word/2010/wordprocessingShape" mc:Ignorable="w14 w15 wp14">
+<w:document xmlns:wpc="http://schemas.microsoft.com/office/word/2010/wordprocessingCanvas" xmlns:cx="http://schemas.microsoft.com/office/drawing/2014/chartex" xmlns:cx1="http://schemas.microsoft.com/office/drawing/2015/9/8/chartex" xmlns:cx2="http://schemas.microsoft.com/office/drawing/2015/10/21/chartex" xmlns:mc="http://schemas.openxmlformats.org/markup-compatibility/2006" xmlns:o="urn:schemas-microsoft-com:office:office" xmlns:r="http://schemas.openxmlformats.org/officeDocument/2006/relationships" xmlns:m="http://schemas.openxmlformats.org/officeDocument/2006/math" xmlns:v="urn:schemas-microsoft-com:vml" xmlns:wp14="http://schemas.microsoft.com/office/word/2010/wordprocessingDrawing" xmlns:wp="http://schemas.openxmlformats.org/drawingml/2006/wordprocessingDrawing" xmlns:w10="urn:schemas-microsoft-com:office:word" xmlns:w="http://schemas.openxmlformats.org/wordprocessingml/2006/main" xmlns:w14="http://schemas.microsoft.com/office/word/2010/wordml" xmlns:w15="http://schemas.microsoft.com/office/word/2012/wordml" xmlns:w16se="http://schemas.microsoft.com/office/word/2015/wordml/symex" xmlns:wpg="http://schemas.microsoft.com/office/word/2010/wordprocessingGroup" xmlns:wpi="http://schemas.microsoft.com/office/word/2010/wordprocessingInk" xmlns:wne="http://schemas.microsoft.com/office/word/2006/wordml" xmlns:wps="http://schemas.microsoft.com/office/word/2010/wordprocessingShape" mc:Ignorable="w14 w15 w16se wp14">
   <w:body>
     <w:p>
       <w:pPr>
@@ -66,8 +66,20 @@
       </w:r>
       <w:r>
         <w:br/>
-        <w:t>Aripekka Nikupeteri</w:t>
-      </w:r>
+      </w:r>
+      <w:proofErr w:type="spellStart"/>
+      <w:r>
+        <w:t>Aripekka</w:t>
+      </w:r>
+      <w:proofErr w:type="spellEnd"/>
+      <w:r>
+        <w:t xml:space="preserve"> </w:t>
+      </w:r>
+      <w:proofErr w:type="spellStart"/>
+      <w:r>
+        <w:t>Nikupeteri</w:t>
+      </w:r>
+      <w:proofErr w:type="spellEnd"/>
     </w:p>
     <w:p>
       <w:r>
@@ -315,8 +327,20 @@
       </w:r>
       <w:r>
         <w:tab/>
-        <w:t>Aripekka Nikupeteri</w:t>
-      </w:r>
+      </w:r>
+      <w:proofErr w:type="spellStart"/>
+      <w:r>
+        <w:t>Aripekka</w:t>
+      </w:r>
+      <w:proofErr w:type="spellEnd"/>
+      <w:r>
+        <w:t xml:space="preserve"> </w:t>
+      </w:r>
+      <w:proofErr w:type="spellStart"/>
+      <w:r>
+        <w:t>Nikupeteri</w:t>
+      </w:r>
+      <w:proofErr w:type="spellEnd"/>
     </w:p>
     <w:p>
       <w:pPr>
@@ -461,6 +485,7 @@
         <w:rPr>
           <w:noProof/>
           <w:color w:val="FF0000"/>
+          <w:lang w:val="en-GB" w:eastAsia="ja-JP"/>
         </w:rPr>
         <mc:AlternateContent>
           <mc:Choice Requires="wps">
@@ -646,6 +671,7 @@
         <w:rPr>
           <w:noProof/>
           <w:color w:val="FF0000"/>
+          <w:lang w:val="en-GB" w:eastAsia="ja-JP"/>
         </w:rPr>
         <mc:AlternateContent>
           <mc:Choice Requires="wps">
@@ -1221,6 +1247,7 @@
         <w:rPr>
           <w:noProof/>
           <w:color w:val="FF0000"/>
+          <w:lang w:val="en-GB" w:eastAsia="ja-JP"/>
         </w:rPr>
         <mc:AlternateContent>
           <mc:Choice Requires="wps">
@@ -2759,7 +2786,31 @@
     </w:p>
     <w:p>
       <w:r>
-        <w:t>Tässä dokumentissa kerrotaan Carkit-projektin toteutuksesta. Carkit-projektissa tavoitteena on kasata pieni auto, joka käyttää Arduinoa logiikan ja komponenttien ohjaamiseen. Autoa tulisi pystyä ohjaamaan Bluetoothilla ja infrapuna-kaukosäätimellä. Auton myös tulisi pystyä itsestään ajamaan väistäen eteen tulevia objekteja sekä ajamaan maassa olevan viivan mukaisesti.</w:t>
+        <w:t xml:space="preserve">Tässä dokumentissa kerrotaan </w:t>
+      </w:r>
+      <w:proofErr w:type="spellStart"/>
+      <w:r>
+        <w:t>Carkit</w:t>
+      </w:r>
+      <w:proofErr w:type="spellEnd"/>
+      <w:r>
+        <w:t xml:space="preserve">-projektin toteutuksesta. </w:t>
+      </w:r>
+      <w:proofErr w:type="spellStart"/>
+      <w:r>
+        <w:t>Carkit</w:t>
+      </w:r>
+      <w:proofErr w:type="spellEnd"/>
+      <w:r>
+        <w:t xml:space="preserve">-projektissa tavoitteena on kasata pieni auto, joka käyttää Arduinoa logiikan ja komponenttien ohjaamiseen. Autoa tulisi pystyä ohjaamaan Bluetoothilla ja </w:t>
+      </w:r>
+      <w:proofErr w:type="spellStart"/>
+      <w:r>
+        <w:t>infrapuna</w:t>
+      </w:r>
+      <w:proofErr w:type="spellEnd"/>
+      <w:r>
+        <w:t>-kaukosäätimellä. Auton myös tulisi pystyä itsestään ajamaan väistäen eteen tulevia objekteja sekä ajamaan maassa olevan viivan mukaisesti.</w:t>
       </w:r>
     </w:p>
     <w:p>
@@ -2782,16 +2833,48 @@
           <w:color w:val="000000" w:themeColor="text1"/>
         </w:rPr>
       </w:pPr>
+      <w:proofErr w:type="spellStart"/>
       <w:r>
         <w:rPr>
           <w:color w:val="000000" w:themeColor="text1"/>
         </w:rPr>
-        <w:t>Carkit-projekti sisältää seuraavat komponentit.</w:t>
-      </w:r>
-    </w:p>
-    <w:p>
-      <w:r>
-        <w:t>4kpl rengas moottori, 1kpl servo moottori, 1kpl L298N motor driver –alusta, 1kpl Arduino UNO328 –alusta, 1kpl Arduino sensori –alusta, 1kpl ultraäänisensori, 1kpl line inductive –moduuli, 1kpl Bluetooth adapteri, 1kpl infrapunavastaanotin, 1kpl MCU kaukosäädin ja 1kpl 18650 patterin pidike.</w:t>
+        <w:t>Carkit</w:t>
+      </w:r>
+      <w:proofErr w:type="spellEnd"/>
+      <w:r>
+        <w:rPr>
+          <w:color w:val="000000" w:themeColor="text1"/>
+        </w:rPr>
+        <w:t>-projekti sisältää seuraavat komponentit.</w:t>
+      </w:r>
+    </w:p>
+    <w:p>
+      <w:r>
+        <w:t xml:space="preserve">4kpl rengas moottori, 1kpl servo moottori, 1kpl L298N </w:t>
+      </w:r>
+      <w:proofErr w:type="spellStart"/>
+      <w:r>
+        <w:t>motor</w:t>
+      </w:r>
+      <w:proofErr w:type="spellEnd"/>
+      <w:r>
+        <w:t xml:space="preserve"> </w:t>
+      </w:r>
+      <w:proofErr w:type="spellStart"/>
+      <w:r>
+        <w:t>driver</w:t>
+      </w:r>
+      <w:proofErr w:type="spellEnd"/>
+      <w:r>
+        <w:t xml:space="preserve"> –alusta, 1kpl Arduino UNO328 –alusta, 1kpl Arduino sensori –alusta, 1kpl ultraäänisensori, 1kpl </w:t>
+      </w:r>
+      <w:proofErr w:type="spellStart"/>
+      <w:r>
+        <w:t>line</w:t>
+      </w:r>
+      <w:proofErr w:type="spellEnd"/>
+      <w:r>
+        <w:t xml:space="preserve"> inductive –moduuli, 1kpl Bluetooth adapteri, 1kpl infrapunavastaanotin, 1kpl MCU kaukosäädin ja 1kpl 18650 patterin pidike.</w:t>
       </w:r>
     </w:p>
     <w:p>
@@ -2811,6 +2894,7 @@
       <w:r>
         <w:rPr>
           <w:noProof/>
+          <w:lang w:val="en-GB" w:eastAsia="ja-JP"/>
         </w:rPr>
         <w:drawing>
           <wp:inline distT="0" distB="0" distL="0" distR="0" wp14:anchorId="6DF3DCAF" wp14:editId="3F6604A9">
@@ -2875,625 +2959,37 @@
     <w:p>
       <w:pPr>
         <w:pStyle w:val="Heading1"/>
-        <w:rPr>
-          <w:color w:val="FF0000"/>
-        </w:rPr>
-      </w:pPr>
-      <w:bookmarkStart w:id="4" w:name="_Toc379873572"/>
-      <w:r>
-        <w:rPr>
-          <w:color w:val="FF0000"/>
-        </w:rPr>
+      </w:pPr>
+      <w:r>
         <w:lastRenderedPageBreak/>
-        <w:t>PÄÄLUKU</w:t>
-      </w:r>
-      <w:bookmarkEnd w:id="4"/>
-    </w:p>
-    <w:p>
-      <w:pPr>
-        <w:rPr>
-          <w:color w:val="FF0000"/>
-        </w:rPr>
-      </w:pPr>
-      <w:r>
-        <w:rPr>
-          <w:color w:val="FF0000"/>
-        </w:rPr>
-        <w:t>Korvaa myös tämän luvun tekstit omillasi.</w:t>
-      </w:r>
-    </w:p>
-    <w:p>
-      <w:pPr>
-        <w:rPr>
-          <w:color w:val="FF0000"/>
-        </w:rPr>
-      </w:pPr>
-      <w:r>
-        <w:rPr>
-          <w:color w:val="FF0000"/>
-        </w:rPr>
-        <w:t>Tekstin ymmärrettävyyttä ja luettavuutta voidaan parantaa taulukoilla, kuvilla ja liitteillä. Taulukot ja kuvat ovat itsenäisiä ja itsensä selittäviä, ja tekstissä niistä kuvataan oleelliset asiat tai johtopäätökset. Jos kuvia ja taulukoita on runsaasti, on tarkoituksenmukaista sijoittaa osa niistä liitteiksi. Samaa asiaa ei esitetä sekä kuvana että taulukkona. Yhden tai kahden tiedon esittämiseen ei yleensä kannata käyttää kuvaa eikä taulukkoa. Kuvien ja taulukoiden edelle ja jälkeen jätetään tyhjä rivi, samoin otsikon ja kuvan tai taulukon väliin.</w:t>
-      </w:r>
-    </w:p>
-    <w:p>
-      <w:pPr>
-        <w:rPr>
-          <w:color w:val="FF0000"/>
-        </w:rPr>
-      </w:pPr>
-      <w:r>
-        <w:rPr>
-          <w:color w:val="FF0000"/>
-        </w:rPr>
-        <w:t xml:space="preserve">Kuvat ja taulukot numeroidaan juoksevasti, kummatkin erikseen. Kaikki ne, jotka eivät ole taulukoita, nimetään kuviksi. Kuva-nimitystä käytetään muun muassa valokuvista, kartoista ja piirroksista. Edeltävässä tekstissä tulee viitata aina kuhunkin kuvaan tai taulukkoon. Tekstin otsikosta ei suoraan hypätä kuvaan tai taulukkoon, vaan välissä tulee olla siihen johdatteleva tekstiosuus. </w:t>
-      </w:r>
-    </w:p>
-    <w:p>
-      <w:pPr>
-        <w:pStyle w:val="Heading2"/>
-        <w:rPr>
-          <w:color w:val="FF0000"/>
-        </w:rPr>
-      </w:pPr>
-      <w:bookmarkStart w:id="5" w:name="_Toc379873573"/>
-      <w:r>
-        <w:rPr>
-          <w:color w:val="FF0000"/>
-        </w:rPr>
-        <w:t>Taulukot</w:t>
-      </w:r>
-      <w:bookmarkEnd w:id="5"/>
-    </w:p>
-    <w:p>
-      <w:pPr>
-        <w:rPr>
-          <w:color w:val="FF0000"/>
-        </w:rPr>
-      </w:pPr>
-      <w:r>
-        <w:rPr>
-          <w:color w:val="FF0000"/>
-        </w:rPr>
-        <w:t xml:space="preserve">Taulukon tulee olla mahdollisimman selkeä ja itsensä selittävä. Rivien ja sarakkeiden otsikoilla jäsennetään taulukon sisältöä. Taulukot numeroidaan, ja otsikosta tulee selvitä, mitä asiaa taulukossa esitetään. Otsikko kirjoitetaan taulukon yläpuolelle. Sana </w:t>
-      </w:r>
-      <w:r>
-        <w:rPr>
-          <w:i/>
-          <w:color w:val="FF0000"/>
-        </w:rPr>
-        <w:t>TAULUKKO</w:t>
-      </w:r>
-      <w:r>
-        <w:rPr>
-          <w:color w:val="FF0000"/>
-        </w:rPr>
-        <w:t xml:space="preserve"> kirjoitetaan isoilla kirjaimilla ja kursivoidaan; samoin kursivoidaan taulukon nimi. Raportissa voidaan käyttää myös aikaisemmin julkaistuja taulukoita. Tällöin tietolähde mainitaan otsikon lopussa (taulukko 1). Otsikko ja taulukko aloitetaan samasta kohdasta kuin muu teksti ja muotoillaan mielellään tekstin levyiseksi. Taulukon ja solujen reunaviivoilla tai värillisellä taustalla voidaan harkitusti parantaa havainnollisuutta. Taulukon alle voidaan tarvittaessa kirjoittaa alaviitteitä.</w:t>
-      </w:r>
-    </w:p>
-    <w:p>
-      <w:pPr>
-        <w:rPr>
-          <w:color w:val="FF0000"/>
-        </w:rPr>
-      </w:pPr>
-    </w:p>
-    <w:p>
-      <w:pPr>
-        <w:rPr>
-          <w:color w:val="FF0000"/>
-        </w:rPr>
-      </w:pPr>
-    </w:p>
-    <w:p>
-      <w:pPr>
-        <w:rPr>
-          <w:color w:val="FF0000"/>
-        </w:rPr>
-      </w:pPr>
-    </w:p>
-    <w:p>
-      <w:pPr>
-        <w:pStyle w:val="Caption"/>
-        <w:rPr>
-          <w:color w:val="FF0000"/>
-        </w:rPr>
-      </w:pPr>
-      <w:r>
-        <w:rPr>
-          <w:color w:val="FF0000"/>
-        </w:rPr>
-        <w:lastRenderedPageBreak/>
-        <w:t xml:space="preserve">TAULUKKO </w:t>
-      </w:r>
-      <w:r>
-        <w:rPr>
-          <w:color w:val="FF0000"/>
-        </w:rPr>
-        <w:fldChar w:fldCharType="begin"/>
-      </w:r>
-      <w:r>
-        <w:rPr>
-          <w:color w:val="FF0000"/>
-        </w:rPr>
-        <w:instrText xml:space="preserve"> SEQ TAULUKKO \* ARABIC </w:instrText>
-      </w:r>
-      <w:r>
-        <w:rPr>
-          <w:color w:val="FF0000"/>
-        </w:rPr>
-        <w:fldChar w:fldCharType="separate"/>
-      </w:r>
+        <w:t>Rakennus</w:t>
+      </w:r>
+    </w:p>
+    <w:p>
+      <w:r>
+        <w:t xml:space="preserve">Saimme aluksi laatikon, jossa oli kaikki auton osat erikseen sekä ruuveja ja muttereita niiden kokoamiseen. </w:t>
+      </w:r>
+      <w:r>
+        <w:t xml:space="preserve">Osia oli mm. 4 auton rengasta, 4 sähkömoottoria sekä 2 pleksi–levyä. </w:t>
+      </w:r>
+      <w:r>
+        <w:t>Kiinnitimme sähkömoottorit pohjaan, niihin renkaat, sekä moottoreita ohjaavan piirilevyn samalle tasolle. Tämän tason päälle ruuvasimme 4 kpl korkeaa metallista ruuvia, jotka nostivat seuraavaa tasoa sen verran että ne eivät osuneet johtoihin eikä renkaisiin. Toisen tason päälle laitoimme Arduinon, patterit sekä servon joka pyörittää ultraäänisensoria.</w:t>
+      </w:r>
+    </w:p>
+    <w:p>
+      <w:pPr>
+        <w:keepNext/>
+      </w:pPr>
       <w:r>
         <w:rPr>
           <w:noProof/>
-          <w:color w:val="FF0000"/>
-        </w:rPr>
-        <w:t>1</w:t>
-      </w:r>
-      <w:r>
-        <w:rPr>
-          <w:noProof/>
-          <w:color w:val="FF0000"/>
-        </w:rPr>
-        <w:fldChar w:fldCharType="end"/>
-      </w:r>
-      <w:r>
-        <w:rPr>
-          <w:color w:val="FF0000"/>
-        </w:rPr>
-        <w:t xml:space="preserve">. Lämmitysjärjestelmän lämpöhäviöteho ulkolämpötilassa </w:t>
-      </w:r>
-      <w:r>
-        <w:rPr>
-          <w:color w:val="FF0000"/>
-        </w:rPr>
-        <w:br/>
-      </w:r>
-      <w:r>
-        <w:rPr>
-          <w:color w:val="FF0000"/>
-        </w:rPr>
-        <w:t>–25 ˚C…–10 ˚C</w:t>
-      </w:r>
-      <w:r>
-        <w:rPr>
-          <w:color w:val="FF0000"/>
-        </w:rPr>
-        <w:t xml:space="preserve"> (1, s. 23)</w:t>
-      </w:r>
-    </w:p>
-    <w:p>
-      <w:pPr>
-        <w:pStyle w:val="Default"/>
-        <w:spacing w:line="360" w:lineRule="auto"/>
-        <w:rPr>
-          <w:i/>
-          <w:iCs/>
-          <w:color w:val="FF0000"/>
-        </w:rPr>
-      </w:pPr>
-    </w:p>
-    <w:tbl>
-      <w:tblPr>
-        <w:tblStyle w:val="TableGrid"/>
-        <w:tblW w:w="0" w:type="auto"/>
-        <w:tblInd w:w="108" w:type="dxa"/>
-        <w:tblLayout w:type="fixed"/>
-        <w:tblLook w:val="0000" w:firstRow="0" w:lastRow="0" w:firstColumn="0" w:lastColumn="0" w:noHBand="0" w:noVBand="0"/>
-      </w:tblPr>
-      <w:tblGrid>
-        <w:gridCol w:w="2944"/>
-        <w:gridCol w:w="3052"/>
-      </w:tblGrid>
-      <w:tr>
-        <w:trPr>
-          <w:trHeight w:val="230"/>
-        </w:trPr>
-        <w:tc>
-          <w:tcPr>
-            <w:tcW w:w="2944" w:type="dxa"/>
-          </w:tcPr>
-          <w:p>
-            <w:pPr>
-              <w:pStyle w:val="Default"/>
-              <w:rPr>
-                <w:b/>
-                <w:color w:val="FF0000"/>
-                <w:sz w:val="22"/>
-                <w:szCs w:val="22"/>
-              </w:rPr>
-            </w:pPr>
-            <w:r>
-              <w:rPr>
-                <w:b/>
-                <w:color w:val="FF0000"/>
-                <w:sz w:val="22"/>
-                <w:szCs w:val="22"/>
-              </w:rPr>
-              <w:t>O</w:t>
-            </w:r>
-            <w:r>
-              <w:rPr>
-                <w:b/>
-                <w:color w:val="FF0000"/>
-                <w:sz w:val="22"/>
-                <w:szCs w:val="22"/>
-              </w:rPr>
-              <w:t xml:space="preserve">sa </w:t>
-            </w:r>
-          </w:p>
-        </w:tc>
-        <w:tc>
-          <w:tcPr>
-            <w:tcW w:w="3052" w:type="dxa"/>
-          </w:tcPr>
-          <w:p>
-            <w:pPr>
-              <w:pStyle w:val="Default"/>
-              <w:jc w:val="right"/>
-              <w:rPr>
-                <w:b/>
-                <w:color w:val="FF0000"/>
-                <w:sz w:val="22"/>
-                <w:szCs w:val="22"/>
-              </w:rPr>
-            </w:pPr>
-            <w:r>
-              <w:rPr>
-                <w:b/>
-                <w:color w:val="FF0000"/>
-                <w:sz w:val="22"/>
-                <w:szCs w:val="22"/>
-              </w:rPr>
-              <w:t>L</w:t>
-            </w:r>
-            <w:r>
-              <w:rPr>
-                <w:b/>
-                <w:color w:val="FF0000"/>
-                <w:sz w:val="22"/>
-                <w:szCs w:val="22"/>
-              </w:rPr>
-              <w:t xml:space="preserve">ämpöhäviöteho [W] </w:t>
-            </w:r>
-          </w:p>
-        </w:tc>
-      </w:tr>
-      <w:tr>
-        <w:trPr>
-          <w:trHeight w:val="103"/>
-        </w:trPr>
-        <w:tc>
-          <w:tcPr>
-            <w:tcW w:w="2944" w:type="dxa"/>
-          </w:tcPr>
-          <w:p>
-            <w:pPr>
-              <w:pStyle w:val="Default"/>
-              <w:rPr>
-                <w:color w:val="FF0000"/>
-                <w:sz w:val="22"/>
-                <w:szCs w:val="22"/>
-              </w:rPr>
-            </w:pPr>
-            <w:r>
-              <w:rPr>
-                <w:color w:val="FF0000"/>
-                <w:sz w:val="22"/>
-                <w:szCs w:val="22"/>
-              </w:rPr>
-              <w:t xml:space="preserve">kattila </w:t>
-            </w:r>
-          </w:p>
-        </w:tc>
-        <w:tc>
-          <w:tcPr>
-            <w:tcW w:w="3052" w:type="dxa"/>
-          </w:tcPr>
-          <w:p>
-            <w:pPr>
-              <w:pStyle w:val="Default"/>
-              <w:jc w:val="right"/>
-              <w:rPr>
-                <w:color w:val="FF0000"/>
-                <w:sz w:val="22"/>
-                <w:szCs w:val="22"/>
-              </w:rPr>
-            </w:pPr>
-            <w:r>
-              <w:rPr>
-                <w:color w:val="FF0000"/>
-                <w:sz w:val="22"/>
-                <w:szCs w:val="22"/>
-              </w:rPr>
-              <w:t xml:space="preserve">3 000 </w:t>
-            </w:r>
-          </w:p>
-        </w:tc>
-      </w:tr>
-      <w:tr>
-        <w:trPr>
-          <w:trHeight w:val="103"/>
-        </w:trPr>
-        <w:tc>
-          <w:tcPr>
-            <w:tcW w:w="2944" w:type="dxa"/>
-          </w:tcPr>
-          <w:p>
-            <w:pPr>
-              <w:pStyle w:val="Default"/>
-              <w:rPr>
-                <w:color w:val="FF0000"/>
-                <w:sz w:val="22"/>
-                <w:szCs w:val="22"/>
-              </w:rPr>
-            </w:pPr>
-            <w:r>
-              <w:rPr>
-                <w:color w:val="FF0000"/>
-                <w:sz w:val="22"/>
-                <w:szCs w:val="22"/>
-              </w:rPr>
-              <w:t xml:space="preserve">putkisto </w:t>
-            </w:r>
-          </w:p>
-        </w:tc>
-        <w:tc>
-          <w:tcPr>
-            <w:tcW w:w="3052" w:type="dxa"/>
-          </w:tcPr>
-          <w:p>
-            <w:pPr>
-              <w:pStyle w:val="Default"/>
-              <w:jc w:val="right"/>
-              <w:rPr>
-                <w:color w:val="FF0000"/>
-                <w:sz w:val="22"/>
-                <w:szCs w:val="22"/>
-              </w:rPr>
-            </w:pPr>
-            <w:r>
-              <w:rPr>
-                <w:color w:val="FF0000"/>
-                <w:sz w:val="22"/>
-                <w:szCs w:val="22"/>
-              </w:rPr>
-              <w:t xml:space="preserve">6 198 </w:t>
-            </w:r>
-          </w:p>
-        </w:tc>
-      </w:tr>
-      <w:tr>
-        <w:trPr>
-          <w:trHeight w:val="103"/>
-        </w:trPr>
-        <w:tc>
-          <w:tcPr>
-            <w:tcW w:w="2944" w:type="dxa"/>
-          </w:tcPr>
-          <w:p>
-            <w:pPr>
-              <w:pStyle w:val="Default"/>
-              <w:rPr>
-                <w:color w:val="FF0000"/>
-                <w:sz w:val="22"/>
-                <w:szCs w:val="22"/>
-              </w:rPr>
-            </w:pPr>
-            <w:r>
-              <w:rPr>
-                <w:color w:val="FF0000"/>
-                <w:sz w:val="22"/>
-                <w:szCs w:val="22"/>
-              </w:rPr>
-              <w:t xml:space="preserve">varaaja </w:t>
-            </w:r>
-          </w:p>
-        </w:tc>
-        <w:tc>
-          <w:tcPr>
-            <w:tcW w:w="3052" w:type="dxa"/>
-          </w:tcPr>
-          <w:p>
-            <w:pPr>
-              <w:pStyle w:val="Default"/>
-              <w:jc w:val="right"/>
-              <w:rPr>
-                <w:color w:val="FF0000"/>
-                <w:sz w:val="22"/>
-                <w:szCs w:val="22"/>
-              </w:rPr>
-            </w:pPr>
-            <w:r>
-              <w:rPr>
-                <w:color w:val="FF0000"/>
-                <w:sz w:val="22"/>
-                <w:szCs w:val="22"/>
-              </w:rPr>
-              <w:t xml:space="preserve">5 717 </w:t>
-            </w:r>
-          </w:p>
-        </w:tc>
-      </w:tr>
-      <w:tr>
-        <w:trPr>
-          <w:trHeight w:val="103"/>
-        </w:trPr>
-        <w:tc>
-          <w:tcPr>
-            <w:tcW w:w="2944" w:type="dxa"/>
-          </w:tcPr>
-          <w:p>
-            <w:pPr>
-              <w:pStyle w:val="Default"/>
-              <w:rPr>
-                <w:color w:val="FF0000"/>
-                <w:sz w:val="22"/>
-                <w:szCs w:val="22"/>
-              </w:rPr>
-            </w:pPr>
-          </w:p>
-        </w:tc>
-        <w:tc>
-          <w:tcPr>
-            <w:tcW w:w="3052" w:type="dxa"/>
-          </w:tcPr>
-          <w:p>
-            <w:pPr>
-              <w:pStyle w:val="Default"/>
-              <w:jc w:val="right"/>
-              <w:rPr>
-                <w:color w:val="FF0000"/>
-                <w:sz w:val="22"/>
-                <w:szCs w:val="22"/>
-              </w:rPr>
-            </w:pPr>
-          </w:p>
-        </w:tc>
-      </w:tr>
-      <w:tr>
-        <w:trPr>
-          <w:trHeight w:val="103"/>
-        </w:trPr>
-        <w:tc>
-          <w:tcPr>
-            <w:tcW w:w="2944" w:type="dxa"/>
-          </w:tcPr>
-          <w:p>
-            <w:pPr>
-              <w:pStyle w:val="Default"/>
-              <w:rPr>
-                <w:color w:val="FF0000"/>
-                <w:sz w:val="22"/>
-                <w:szCs w:val="22"/>
-              </w:rPr>
-            </w:pPr>
-            <w:r>
-              <w:rPr>
-                <w:color w:val="FF0000"/>
-                <w:sz w:val="22"/>
-                <w:szCs w:val="22"/>
-              </w:rPr>
-              <w:t>y</w:t>
-            </w:r>
-            <w:r>
-              <w:rPr>
-                <w:color w:val="FF0000"/>
-                <w:sz w:val="22"/>
-                <w:szCs w:val="22"/>
-              </w:rPr>
-              <w:t xml:space="preserve">hteensä </w:t>
-            </w:r>
-          </w:p>
-        </w:tc>
-        <w:tc>
-          <w:tcPr>
-            <w:tcW w:w="3052" w:type="dxa"/>
-          </w:tcPr>
-          <w:p>
-            <w:pPr>
-              <w:pStyle w:val="Default"/>
-              <w:jc w:val="right"/>
-              <w:rPr>
-                <w:color w:val="FF0000"/>
-                <w:sz w:val="22"/>
-                <w:szCs w:val="22"/>
-              </w:rPr>
-            </w:pPr>
-            <w:r>
-              <w:rPr>
-                <w:color w:val="FF0000"/>
-                <w:sz w:val="22"/>
-                <w:szCs w:val="22"/>
-              </w:rPr>
-              <w:t xml:space="preserve">14 915 </w:t>
-            </w:r>
-          </w:p>
-        </w:tc>
-      </w:tr>
-    </w:tbl>
-    <w:p>
-      <w:pPr>
-        <w:pStyle w:val="Default"/>
-        <w:spacing w:line="360" w:lineRule="auto"/>
-        <w:rPr>
-          <w:i/>
-          <w:iCs/>
-          <w:color w:val="FF0000"/>
-        </w:rPr>
-      </w:pPr>
-    </w:p>
-    <w:p>
-      <w:pPr>
-        <w:pStyle w:val="Heading2"/>
-        <w:rPr>
-          <w:color w:val="FF0000"/>
-        </w:rPr>
-      </w:pPr>
-      <w:bookmarkStart w:id="6" w:name="_Toc379873574"/>
-      <w:r>
-        <w:rPr>
-          <w:color w:val="FF0000"/>
-        </w:rPr>
-        <w:t>Kuvat</w:t>
-      </w:r>
-      <w:bookmarkEnd w:id="6"/>
-    </w:p>
-    <w:p>
-      <w:pPr>
-        <w:rPr>
-          <w:color w:val="FF0000"/>
-        </w:rPr>
-      </w:pPr>
-      <w:r>
-        <w:rPr>
-          <w:color w:val="FF0000"/>
-        </w:rPr>
-        <w:t xml:space="preserve">Kuva ja kuvan otsikko aloitetaan samasta kohdasta kuin tekstikin. Kuvan otsikko </w:t>
-      </w:r>
-      <w:r>
-        <w:rPr>
-          <w:i/>
-          <w:iCs/>
-          <w:color w:val="FF0000"/>
-        </w:rPr>
-        <w:t>KUVA</w:t>
-      </w:r>
-      <w:r>
-        <w:rPr>
-          <w:color w:val="FF0000"/>
-        </w:rPr>
-        <w:t xml:space="preserve"> kirjoitetaan kuvan alapuolelle ja kursivoidaan, samoin kuvan nimi. Lainatun kuvan lähde ilmoitetaan lähdeviittauksella otsikon perässä. Tummia värejä kannattaa välttää. Värigrafiikkaa käytetään, kun värien käyttö kuvan ymmärtä</w:t>
-      </w:r>
-      <w:r>
-        <w:rPr>
-          <w:color w:val="FF0000"/>
-        </w:rPr>
-        <w:t>miseksi on tarpeellista. (Kuva 1</w:t>
-      </w:r>
-      <w:r>
-        <w:rPr>
-          <w:color w:val="FF0000"/>
-        </w:rPr>
-        <w:t>.)</w:t>
-      </w:r>
-    </w:p>
-    <w:p>
-      <w:pPr>
-        <w:rPr>
-          <w:color w:val="FF0000"/>
-        </w:rPr>
-      </w:pPr>
-      <w:r>
-        <w:rPr>
-          <w:noProof/>
-          <w:color w:val="FF0000"/>
+          <w:lang w:val="en-GB" w:eastAsia="ja-JP"/>
         </w:rPr>
         <w:drawing>
-          <wp:inline distT="0" distB="0" distL="0" distR="0" wp14:anchorId="0CE6B4D9" wp14:editId="09B48E00">
-            <wp:extent cx="1257300" cy="695325"/>
-            <wp:effectExtent l="19050" t="0" r="0" b="0"/>
-            <wp:docPr id="6" name="Kuva 2"/>
+          <wp:inline distT="0" distB="0" distL="0" distR="0" wp14:anchorId="22CACF69" wp14:editId="5983B8A6">
+            <wp:extent cx="2560955" cy="2530467"/>
+            <wp:effectExtent l="0" t="0" r="9525" b="3810"/>
+            <wp:docPr id="2" name="Picture 2" descr="C:\Users\t4pita00\Downloads\auto.jpg"/>
             <wp:cNvGraphicFramePr>
               <a:graphicFrameLocks xmlns:a="http://schemas.openxmlformats.org/drawingml/2006/main" noChangeAspect="1"/>
             </wp:cNvGraphicFramePr>
@@ -3501,13 +2997,19 @@
               <a:graphicData uri="http://schemas.openxmlformats.org/drawingml/2006/picture">
                 <pic:pic xmlns:pic="http://schemas.openxmlformats.org/drawingml/2006/picture">
                   <pic:nvPicPr>
-                    <pic:cNvPr id="0" name="Picture 2"/>
+                    <pic:cNvPr id="0" name="Picture 2" descr="C:\Users\t4pita00\Downloads\auto.jpg"/>
                     <pic:cNvPicPr>
                       <a:picLocks noChangeAspect="1" noChangeArrowheads="1"/>
                     </pic:cNvPicPr>
                   </pic:nvPicPr>
                   <pic:blipFill>
-                    <a:blip r:embed="rId12"/>
+                    <a:blip r:embed="rId12">
+                      <a:extLst>
+                        <a:ext uri="{28A0092B-C50C-407E-A947-70E740481C1C}">
+                          <a14:useLocalDpi xmlns:a14="http://schemas.microsoft.com/office/drawing/2010/main" val="0"/>
+                        </a:ext>
+                      </a:extLst>
+                    </a:blip>
                     <a:srcRect/>
                     <a:stretch>
                       <a:fillRect/>
@@ -3516,17 +3018,14 @@
                   <pic:spPr bwMode="auto">
                     <a:xfrm>
                       <a:off x="0" y="0"/>
-                      <a:ext cx="1257300" cy="695325"/>
+                      <a:ext cx="2560955" cy="2530467"/>
                     </a:xfrm>
                     <a:prstGeom prst="rect">
                       <a:avLst/>
                     </a:prstGeom>
                     <a:noFill/>
-                    <a:ln w="9525">
+                    <a:ln>
                       <a:noFill/>
-                      <a:miter lim="800000"/>
-                      <a:headEnd/>
-                      <a:tailEnd/>
                     </a:ln>
                   </pic:spPr>
                 </pic:pic>
@@ -3539,1356 +3038,257 @@
     <w:p>
       <w:pPr>
         <w:pStyle w:val="Caption"/>
-        <w:rPr>
-          <w:color w:val="FF0000"/>
-        </w:rPr>
-      </w:pPr>
-      <w:r>
-        <w:rPr>
-          <w:color w:val="FF0000"/>
-        </w:rPr>
+      </w:pPr>
+      <w:r>
         <w:t xml:space="preserve">KUVA </w:t>
       </w:r>
-      <w:r>
-        <w:rPr>
-          <w:color w:val="FF0000"/>
-        </w:rPr>
-        <w:fldChar w:fldCharType="begin"/>
-      </w:r>
-      <w:r>
-        <w:rPr>
-          <w:color w:val="FF0000"/>
-        </w:rPr>
-        <w:instrText xml:space="preserve"> SEQ KUVA \* ARABIC </w:instrText>
-      </w:r>
-      <w:r>
-        <w:rPr>
-          <w:color w:val="FF0000"/>
-        </w:rPr>
-        <w:fldChar w:fldCharType="separate"/>
-      </w:r>
+      <w:fldSimple w:instr=" SEQ KUVA \* ARABIC ">
+        <w:r>
+          <w:rPr>
+            <w:noProof/>
+          </w:rPr>
+          <w:t>1</w:t>
+        </w:r>
+      </w:fldSimple>
+      <w:r>
+        <w:t>: Rakennettu auto</w:t>
+      </w:r>
+    </w:p>
+    <w:p>
+      <w:pPr>
+        <w:pStyle w:val="Heading1"/>
+      </w:pPr>
+      <w:r>
+        <w:lastRenderedPageBreak/>
+        <w:t>Infrapuna–ohjaus</w:t>
+      </w:r>
+    </w:p>
+    <w:p>
+      <w:r>
+        <w:t>Infrapuna–ohjaus tehtiin käyttämällä kaukosäädintä sekä Arduinoon liitettävää infrapunan vastaanotinta.</w:t>
+      </w:r>
+    </w:p>
+    <w:p>
+      <w:r>
+        <w:t>Infrapunan käyttöön on saatavilla Arduinolle oma kirjasto, jota käytimme. Kirjasto käyttää interrupteja, joten se ei hidastanut auton vastausnopeutta.</w:t>
+      </w:r>
+    </w:p>
+    <w:p>
+      <w:r>
+        <w:t>Arduino saa vastaanotosta HEX–koodin, jonka perusteella koodasimme ohjauksen. Esim. OK–nappi kaukosäätimessä lähetti Arduinoon koodin ”</w:t>
+      </w:r>
+      <w:r>
+        <w:t>FF02FD</w:t>
+      </w:r>
+      <w:r>
+        <w:t>”.</w:t>
+      </w:r>
+    </w:p>
+    <w:p>
+      <w:pPr>
+        <w:pStyle w:val="Heading1"/>
+      </w:pPr>
+      <w:r>
+        <w:lastRenderedPageBreak/>
+        <w:t>Viivan seuraus</w:t>
+      </w:r>
+    </w:p>
+    <w:p>
+      <w:r>
+        <w:t>Auton täytyi myös seurata mustaa viivaa lattialla, tätä testattiin käyttämällä muutamaa A4 tulostinpaperia, joiden päälle laitoimme mustaa elektroniikkateippiä.</w:t>
+      </w:r>
+    </w:p>
+    <w:p>
+      <w:r>
+        <w:t>Käytimme tulostinpaperia lattian sijasta koska luokan lattioissa oli aika paljon mustaa, ja tämä sekoitti sensorit aika pahasti.</w:t>
+      </w:r>
+    </w:p>
+    <w:p>
+      <w:r>
+        <w:t>Viivan seuraus tehtiin Line Inductive–moduulilla, jossa on 3 eri sensoria jotka mittaavat valon määrää edessään, eli valkoinen lattia palauttaisi 0 ja musta palauttaa 1. Tämä moduuli kiinnitettiin auton pohjaan, jotta se saisi mahdollisimman tarkat tulokset.</w:t>
+      </w:r>
+    </w:p>
+    <w:p>
+      <w:pPr>
+        <w:keepNext/>
+      </w:pPr>
       <w:r>
         <w:rPr>
           <w:noProof/>
-          <w:color w:val="FF0000"/>
-        </w:rPr>
-        <w:t>1</w:t>
-      </w:r>
-      <w:r>
-        <w:rPr>
-          <w:noProof/>
-          <w:color w:val="FF0000"/>
-        </w:rPr>
-        <w:fldChar w:fldCharType="end"/>
-      </w:r>
-      <w:r>
-        <w:rPr>
-          <w:color w:val="FF0000"/>
-        </w:rPr>
-        <w:t xml:space="preserve">. </w:t>
-      </w:r>
-      <w:r>
-        <w:rPr>
-          <w:color w:val="FF0000"/>
-        </w:rPr>
-        <w:t>Joustava sakarakytkin (2, s. 368)</w:t>
-      </w:r>
-    </w:p>
-    <w:p>
-      <w:pPr>
-        <w:pStyle w:val="Heading2"/>
-        <w:rPr>
-          <w:color w:val="FF0000"/>
-        </w:rPr>
-      </w:pPr>
-      <w:bookmarkStart w:id="7" w:name="_Toc379873575"/>
-      <w:r>
-        <w:rPr>
-          <w:color w:val="FF0000"/>
-        </w:rPr>
-        <w:t>Kaavat</w:t>
-      </w:r>
-      <w:bookmarkEnd w:id="7"/>
-    </w:p>
-    <w:p>
-      <w:pPr>
-        <w:rPr>
-          <w:color w:val="FF0000"/>
-        </w:rPr>
-      </w:pPr>
-      <w:r>
-        <w:rPr>
-          <w:color w:val="FF0000"/>
-        </w:rPr>
-        <w:t>Kaavat esitetään numeroituina ja niissä esiintyvät suureet selitetään. Kaavat numeroidaan oikeaan reunaan kaavan kanssa samalle riville ja niihin viitataan tekstissä numerolla. Muuttujat ja suureet kursivoidaan; kursivoimattomina esitetään mittayksiköt. (Kaava 1.) Kemialliset kaavat voidaan esittää kuviona, joka numeroidaan ja otsikoidaan normaalisti.</w:t>
-      </w:r>
-      <w:r>
-        <w:rPr>
-          <w:color w:val="FF0000"/>
-        </w:rPr>
-        <w:t xml:space="preserve"> </w:t>
-      </w:r>
-    </w:p>
-    <w:p>
-      <w:pPr>
-        <w:rPr>
-          <w:color w:val="FF0000"/>
-        </w:rPr>
-      </w:pPr>
-      <w:r>
-        <w:rPr>
-          <w:color w:val="FF0000"/>
-        </w:rPr>
-        <w:t>Momentin im</w:t>
-      </w:r>
-      <w:r>
-        <w:rPr>
-          <w:color w:val="FF0000"/>
-        </w:rPr>
-        <w:t>pulssi lasketaan kaavalla 1 (</w:t>
-      </w:r>
-      <w:r>
-        <w:rPr>
-          <w:color w:val="FF0000"/>
-        </w:rPr>
-        <w:t>3</w:t>
-      </w:r>
-      <w:r>
-        <w:rPr>
-          <w:color w:val="FF0000"/>
-        </w:rPr>
-        <w:t xml:space="preserve">, s. 93). </w:t>
-      </w:r>
-    </w:p>
-    <w:p>
-      <w:pPr>
-        <w:pStyle w:val="Default"/>
-        <w:tabs>
-          <w:tab w:val="right" w:pos="8505"/>
-        </w:tabs>
-        <w:spacing w:line="360" w:lineRule="auto"/>
-        <w:rPr>
-          <w:color w:val="FF0000"/>
-        </w:rPr>
-      </w:pPr>
-      <w:r>
-        <w:rPr>
-          <w:i/>
-          <w:iCs/>
-          <w:color w:val="FF0000"/>
-        </w:rPr>
-        <w:t>K = Mt</w:t>
-      </w:r>
-      <w:r>
-        <w:rPr>
-          <w:i/>
-          <w:iCs/>
-          <w:color w:val="FF0000"/>
-        </w:rPr>
-        <w:tab/>
-      </w:r>
-      <w:r>
-        <w:rPr>
-          <w:i/>
-          <w:iCs/>
-          <w:color w:val="FF0000"/>
-        </w:rPr>
-        <w:t>KAAVA 1</w:t>
-      </w:r>
-    </w:p>
-    <w:p>
-      <w:pPr>
-        <w:pStyle w:val="Default"/>
-        <w:spacing w:line="360" w:lineRule="auto"/>
-        <w:rPr>
-          <w:color w:val="FF0000"/>
-        </w:rPr>
-      </w:pPr>
-      <w:r>
-        <w:rPr>
-          <w:i/>
-          <w:iCs/>
-          <w:color w:val="FF0000"/>
-        </w:rPr>
-        <w:t xml:space="preserve">K </w:t>
-      </w:r>
-      <w:r>
-        <w:rPr>
-          <w:color w:val="FF0000"/>
-        </w:rPr>
-        <w:t>= momentin impulssi (kgm</w:t>
-      </w:r>
-      <w:r>
-        <w:rPr>
-          <w:color w:val="FF0000"/>
-          <w:vertAlign w:val="superscript"/>
-        </w:rPr>
-        <w:t>2</w:t>
-      </w:r>
-      <w:r>
-        <w:rPr>
-          <w:color w:val="FF0000"/>
-        </w:rPr>
-        <w:t xml:space="preserve">/s) </w:t>
-      </w:r>
-    </w:p>
-    <w:p>
-      <w:pPr>
-        <w:pStyle w:val="Default"/>
-        <w:spacing w:line="360" w:lineRule="auto"/>
-        <w:rPr>
-          <w:color w:val="FF0000"/>
-        </w:rPr>
-      </w:pPr>
-      <w:r>
-        <w:rPr>
-          <w:i/>
-          <w:iCs/>
-          <w:color w:val="FF0000"/>
-        </w:rPr>
-        <w:t xml:space="preserve">M </w:t>
-      </w:r>
-      <w:r>
-        <w:rPr>
-          <w:color w:val="FF0000"/>
-        </w:rPr>
-        <w:t xml:space="preserve">= voiman momentti (Nm) </w:t>
-      </w:r>
-    </w:p>
-    <w:p>
-      <w:pPr>
-        <w:rPr>
-          <w:color w:val="FF0000"/>
-        </w:rPr>
-      </w:pPr>
-      <w:r>
-        <w:rPr>
-          <w:i/>
-          <w:iCs/>
-          <w:color w:val="FF0000"/>
-        </w:rPr>
-        <w:t xml:space="preserve">t </w:t>
-      </w:r>
-      <w:r>
-        <w:rPr>
-          <w:color w:val="FF0000"/>
-        </w:rPr>
-        <w:t>= momentin vaikutusaika (s)</w:t>
+          <w:lang w:val="en-GB" w:eastAsia="ja-JP"/>
+        </w:rPr>
+        <w:drawing>
+          <wp:inline distT="0" distB="0" distL="0" distR="0" wp14:anchorId="68C38CC6" wp14:editId="30FC7494">
+            <wp:extent cx="2560955" cy="3267260"/>
+            <wp:effectExtent l="0" t="0" r="0" b="9525"/>
+            <wp:docPr id="3" name="Picture 3" descr="C:\Users\t4pita00\Downloads\unnamed (1).jpg"/>
+            <wp:cNvGraphicFramePr>
+              <a:graphicFrameLocks xmlns:a="http://schemas.openxmlformats.org/drawingml/2006/main" noChangeAspect="1"/>
+            </wp:cNvGraphicFramePr>
+            <a:graphic xmlns:a="http://schemas.openxmlformats.org/drawingml/2006/main">
+              <a:graphicData uri="http://schemas.openxmlformats.org/drawingml/2006/picture">
+                <pic:pic xmlns:pic="http://schemas.openxmlformats.org/drawingml/2006/picture">
+                  <pic:nvPicPr>
+                    <pic:cNvPr id="0" name="Picture 2" descr="C:\Users\t4pita00\Downloads\unnamed (1).jpg"/>
+                    <pic:cNvPicPr>
+                      <a:picLocks noChangeAspect="1" noChangeArrowheads="1"/>
+                    </pic:cNvPicPr>
+                  </pic:nvPicPr>
+                  <pic:blipFill>
+                    <a:blip r:embed="rId13">
+                      <a:extLst>
+                        <a:ext uri="{28A0092B-C50C-407E-A947-70E740481C1C}">
+                          <a14:useLocalDpi xmlns:a14="http://schemas.microsoft.com/office/drawing/2010/main" val="0"/>
+                        </a:ext>
+                      </a:extLst>
+                    </a:blip>
+                    <a:srcRect/>
+                    <a:stretch>
+                      <a:fillRect/>
+                    </a:stretch>
+                  </pic:blipFill>
+                  <pic:spPr bwMode="auto">
+                    <a:xfrm>
+                      <a:off x="0" y="0"/>
+                      <a:ext cx="2560955" cy="3267260"/>
+                    </a:xfrm>
+                    <a:prstGeom prst="rect">
+                      <a:avLst/>
+                    </a:prstGeom>
+                    <a:noFill/>
+                    <a:ln>
+                      <a:noFill/>
+                    </a:ln>
+                  </pic:spPr>
+                </pic:pic>
+              </a:graphicData>
+            </a:graphic>
+          </wp:inline>
+        </w:drawing>
+      </w:r>
+      <w:bookmarkStart w:id="4" w:name="_GoBack"/>
+      <w:bookmarkEnd w:id="4"/>
+    </w:p>
+    <w:p>
+      <w:pPr>
+        <w:pStyle w:val="Caption"/>
+      </w:pPr>
+      <w:r>
+        <w:t xml:space="preserve">KUVA </w:t>
+      </w:r>
+      <w:fldSimple w:instr=" SEQ KUVA \* ARABIC ">
+        <w:r>
+          <w:rPr>
+            <w:noProof/>
+          </w:rPr>
+          <w:t>2</w:t>
+        </w:r>
+      </w:fldSimple>
+      <w:r>
+        <w:t>: Line Inductive-moduuli auton pohjalla</w:t>
       </w:r>
     </w:p>
     <w:p>
       <w:pPr>
         <w:pStyle w:val="Heading1"/>
       </w:pPr>
-      <w:bookmarkStart w:id="8" w:name="_Toc379873576"/>
       <w:r>
         <w:lastRenderedPageBreak/>
-        <w:t>PÄÄLUKU</w:t>
-      </w:r>
-      <w:bookmarkEnd w:id="8"/>
-    </w:p>
-    <w:p>
-      <w:pPr>
-        <w:rPr>
-          <w:color w:val="FF0000"/>
-        </w:rPr>
-      </w:pPr>
-      <w:r>
-        <w:rPr>
-          <w:color w:val="FF0000"/>
-        </w:rPr>
-        <w:t>Korvaa myös tämän luvun tekstit omillasi</w:t>
-      </w:r>
-      <w:r>
-        <w:rPr>
-          <w:color w:val="FF0000"/>
-        </w:rPr>
-        <w:t>.</w:t>
-      </w:r>
-    </w:p>
-    <w:p>
-      <w:pPr>
-        <w:rPr>
-          <w:color w:val="FF0000"/>
-        </w:rPr>
-      </w:pPr>
-      <w:r>
-        <w:rPr>
-          <w:color w:val="FF0000"/>
-        </w:rPr>
-        <w:t xml:space="preserve">Tähän malliin on valmiiksi rakennettu sisällysluettelo oikeine muotoiluineen. Kun käytät mallia, </w:t>
-      </w:r>
-      <w:r>
-        <w:rPr>
-          <w:color w:val="FF0000"/>
-        </w:rPr>
-        <w:t>saat</w:t>
-      </w:r>
-      <w:r>
-        <w:rPr>
-          <w:color w:val="FF0000"/>
-        </w:rPr>
-        <w:t xml:space="preserve"> sisällysluettelon oikean näköiseksi, kun napsautat hiirellä sisällysluettelon </w:t>
-      </w:r>
-      <w:r>
-        <w:rPr>
-          <w:color w:val="FF0000"/>
-        </w:rPr>
-        <w:t>ensimmäisen rivin</w:t>
-      </w:r>
-      <w:r>
-        <w:rPr>
-          <w:color w:val="FF0000"/>
-        </w:rPr>
-        <w:t xml:space="preserve"> kohdalla vasemmassa marginaalissa. Näpäytä sitten F9</w:t>
-      </w:r>
-      <w:r>
-        <w:rPr>
-          <w:color w:val="FF0000"/>
-        </w:rPr>
-        <w:t>-</w:t>
-      </w:r>
-      <w:r>
-        <w:rPr>
-          <w:color w:val="FF0000"/>
-        </w:rPr>
-        <w:t xml:space="preserve">näppäintä, jolloin saat näkyviin valintaikkunan. Valitse ko. ikkunasta vaihtoehto </w:t>
-      </w:r>
-      <w:r>
-        <w:rPr>
-          <w:b/>
-          <w:bCs/>
-          <w:color w:val="FF0000"/>
-        </w:rPr>
-        <w:t>Päivitä koko luettelo</w:t>
-      </w:r>
-      <w:r>
-        <w:rPr>
-          <w:color w:val="FF0000"/>
-        </w:rPr>
-        <w:t xml:space="preserve"> ja hyväksy valinta OK</w:t>
-      </w:r>
-      <w:r>
-        <w:rPr>
-          <w:color w:val="FF0000"/>
-        </w:rPr>
-        <w:t>-</w:t>
-      </w:r>
-      <w:r>
-        <w:rPr>
-          <w:color w:val="FF0000"/>
-        </w:rPr>
-        <w:t>painikkeella.</w:t>
-      </w:r>
-    </w:p>
-    <w:p>
-      <w:pPr>
-        <w:rPr>
-          <w:color w:val="FF0000"/>
-        </w:rPr>
-      </w:pPr>
-      <w:r>
-        <w:rPr>
-          <w:color w:val="FF0000"/>
-        </w:rPr>
-        <w:t xml:space="preserve">Jos sisällysluettelosta ei kuitenkaan tullut oikean näköinen, tarkista tekstistäsi, että otsikot on muotoiltu otsikkotyyleillä: </w:t>
-      </w:r>
-    </w:p>
-    <w:p>
-      <w:pPr>
-        <w:pStyle w:val="ListParagraph"/>
-        <w:numPr>
-          <w:ilvl w:val="0"/>
-          <w:numId w:val="8"/>
-        </w:numPr>
-        <w:rPr>
-          <w:color w:val="FF0000"/>
-        </w:rPr>
-      </w:pPr>
-      <w:r>
-        <w:rPr>
-          <w:color w:val="FF0000"/>
-        </w:rPr>
-        <w:t xml:space="preserve">Pääotsikko </w:t>
-      </w:r>
-      <w:r>
-        <w:rPr>
-          <w:color w:val="FF0000"/>
-        </w:rPr>
-        <w:tab/>
-      </w:r>
-      <w:r>
-        <w:rPr>
-          <w:color w:val="FF0000"/>
-        </w:rPr>
-        <w:tab/>
-      </w:r>
-      <w:r>
-        <w:rPr>
-          <w:color w:val="FF0000"/>
-        </w:rPr>
-        <w:t>Otsikko</w:t>
-      </w:r>
-      <w:r>
-        <w:rPr>
-          <w:color w:val="FF0000"/>
-        </w:rPr>
-        <w:t xml:space="preserve"> </w:t>
-      </w:r>
-      <w:r>
-        <w:rPr>
-          <w:color w:val="FF0000"/>
-        </w:rPr>
-        <w:t>1</w:t>
-      </w:r>
-    </w:p>
-    <w:p>
-      <w:pPr>
-        <w:pStyle w:val="ListParagraph"/>
-        <w:numPr>
-          <w:ilvl w:val="0"/>
-          <w:numId w:val="8"/>
-        </w:numPr>
-        <w:rPr>
-          <w:color w:val="FF0000"/>
-        </w:rPr>
-      </w:pPr>
-      <w:r>
-        <w:rPr>
-          <w:color w:val="FF0000"/>
-        </w:rPr>
-        <w:t>Väliotsikko</w:t>
-      </w:r>
-      <w:r>
-        <w:rPr>
-          <w:color w:val="FF0000"/>
-        </w:rPr>
-        <w:tab/>
-      </w:r>
-      <w:r>
-        <w:rPr>
-          <w:color w:val="FF0000"/>
-        </w:rPr>
-        <w:tab/>
-        <w:t>Otsikko</w:t>
-      </w:r>
-      <w:r>
-        <w:rPr>
-          <w:color w:val="FF0000"/>
-        </w:rPr>
-        <w:t xml:space="preserve"> </w:t>
-      </w:r>
-      <w:r>
-        <w:rPr>
-          <w:color w:val="FF0000"/>
-        </w:rPr>
-        <w:t>2</w:t>
-      </w:r>
-    </w:p>
-    <w:p>
-      <w:pPr>
-        <w:pStyle w:val="ListParagraph"/>
-        <w:numPr>
-          <w:ilvl w:val="0"/>
-          <w:numId w:val="8"/>
-        </w:numPr>
-        <w:rPr>
-          <w:color w:val="FF0000"/>
-        </w:rPr>
-      </w:pPr>
-      <w:r>
-        <w:rPr>
-          <w:color w:val="FF0000"/>
-        </w:rPr>
-        <w:t>Alaotsikko</w:t>
-      </w:r>
-      <w:r>
-        <w:rPr>
-          <w:color w:val="FF0000"/>
-        </w:rPr>
-        <w:tab/>
-      </w:r>
-      <w:r>
-        <w:rPr>
-          <w:color w:val="FF0000"/>
-        </w:rPr>
-        <w:tab/>
-        <w:t>Otsikko</w:t>
-      </w:r>
-      <w:r>
-        <w:rPr>
-          <w:color w:val="FF0000"/>
-        </w:rPr>
-        <w:t xml:space="preserve"> </w:t>
-      </w:r>
-      <w:r>
-        <w:rPr>
-          <w:color w:val="FF0000"/>
-        </w:rPr>
-        <w:t>3</w:t>
-      </w:r>
-      <w:r>
-        <w:rPr>
-          <w:color w:val="FF0000"/>
-        </w:rPr>
-        <w:t>.</w:t>
+        <w:t>bluetooth–ohjaus</w:t>
+      </w:r>
+    </w:p>
+    <w:p>
+      <w:r>
+        <w:t>Autossa tuli myös mukana Bluetooth–adapteri, joten päätimme tehdä siihen myös androidilla ajettavan ohjaukseen käytettävän ohjelman. Teimme ohjelman luokassa ATK1, koska kurssin käyttämässä luokan tietokoneissa ei ollut Android–Studio ohjelmaa. Myöhemmin toimme myös kannettavan tietokoneen luokkaan, koska ATK1 oli välillä varattu. Ohjelma testattiin lähettämällä dataa irtonaiseen Arduinoon ja seuraamalla sen konsolia.</w:t>
+      </w:r>
+    </w:p>
+    <w:p>
+      <w:r>
+        <w:t>Android–ohjelmamme käyttöliittymässä on 4 nuolta jotka osoi</w:t>
+      </w:r>
+      <w:r>
+        <w:t>ttavat eri suuntiin, sekä vedettävä nappula joka lähettää nopeutta välillä 0–</w:t>
+      </w:r>
+      <w:r>
+        <w:t>255 A</w:t>
+      </w:r>
+      <w:r>
+        <w:t>rduinolle.</w:t>
+      </w:r>
+    </w:p>
+    <w:p>
+      <w:r>
+        <w:t xml:space="preserve">Androidissa on sisäänrakennettu Bluetooth–kirjasto, jonka avulla voidaan löytää Bluetooth–adapterin suoraan MAC–osoitteen avulla. Puhelimessa täytyy olla Bluetooth–mahdollisuus ja Bluetoothin täytyy olla päällä. </w:t>
+      </w:r>
+    </w:p>
+    <w:p>
+      <w:r>
+        <w:t>Jos Bluetooth ei ole päällä tai Bluetoothia ei ole puhelimessa ollenkaan, ohjelma pyytää käyttäjää laittamaan sen päälle tai ilmoittaa että Bluetooth–ohjaus ei toimi.</w:t>
+      </w:r>
+    </w:p>
+    <w:p>
+      <w:r>
+        <w:t>Olisimme voineet myös pyytää käyttäjää yhdistämään ensin adapteriin ja vasta sitten lähettää komentoja, mutta tämä oli paras tapa, eikä käyttäjä voi saada mitään väärin tässä tapauksessa.</w:t>
+      </w:r>
+    </w:p>
+    <w:p>
+      <w:r>
+        <w:t>Koodissa haetaan BluetoothAdapter–niminen olio, joka kuvaa laitteen Bluetooth–lähetintä. BluetoothAdapterin avulla haetaan lista kaikista Bluetooth–laitteista jotka ovat puhelimen lähellä. Ohjelmamme hakee tästä listasta tietyn MAC–osoitteen avulla ja yhdistää siihen.</w:t>
+      </w:r>
+    </w:p>
+    <w:p>
+      <w:r>
+        <w:t>Bluetoothin yli lähetetään komentoja yksi kirjain kerrallaan, joten lähetämme esimerkiksi merkkiä ’u’ (Up), jos käyttäjä painaa ylöspäin osoittavaa nuolta eli yrittää ajaa eteenpäin.</w:t>
       </w:r>
     </w:p>
     <w:p>
       <w:pPr>
         <w:pStyle w:val="Heading1"/>
       </w:pPr>
-      <w:bookmarkStart w:id="9" w:name="_Toc379873577"/>
+      <w:r>
+        <w:lastRenderedPageBreak/>
+        <w:t>Törmäyksen esto</w:t>
+      </w:r>
+    </w:p>
+    <w:p>
+      <w:pPr>
+        <w:pStyle w:val="Heading1"/>
+      </w:pPr>
+      <w:bookmarkStart w:id="5" w:name="_Toc379873577"/>
       <w:r>
         <w:lastRenderedPageBreak/>
         <w:t>yhteenveto</w:t>
       </w:r>
-      <w:bookmarkEnd w:id="9"/>
+      <w:bookmarkEnd w:id="5"/>
     </w:p>
     <w:p>
       <w:r>
         <w:t>Arduinon käyttäminen kyseisen kaltaisessa robotiikka-projektissa toimii hyvin. Ongelmana saattaa tulla arduinon</w:t>
       </w:r>
-      <w:bookmarkStart w:id="10" w:name="_GoBack"/>
-      <w:bookmarkEnd w:id="10"/>
-    </w:p>
-    <w:p>
-      <w:pPr>
-        <w:rPr>
-          <w:color w:val="FF0000"/>
-        </w:rPr>
-      </w:pPr>
-      <w:r>
-        <w:rPr>
-          <w:color w:val="FF0000"/>
-        </w:rPr>
-        <w:t>Korvaa teksti jälleen omilla teksteillä</w:t>
-      </w:r>
-      <w:r>
-        <w:rPr>
-          <w:color w:val="FF0000"/>
-        </w:rPr>
-        <w:t>si</w:t>
-      </w:r>
-      <w:r>
-        <w:rPr>
-          <w:color w:val="FF0000"/>
-        </w:rPr>
-        <w:t>.</w:t>
-      </w:r>
-    </w:p>
-    <w:p>
-      <w:pPr>
-        <w:rPr>
-          <w:color w:val="FF0000"/>
-        </w:rPr>
-      </w:pPr>
-      <w:r>
-        <w:rPr>
-          <w:color w:val="FF0000"/>
-        </w:rPr>
-        <w:t>Työn viimeisessä numeroidussa luvussa toistetaan työn päätarkoitus, tulokset ja saatu uusi tieto sekä pohditaan sen ongelmia, tuloksia ja päätelmiä. Tuloksia verrataan lähtötietomuistiossa ja johdannossa ase</w:t>
-      </w:r>
-      <w:r>
-        <w:rPr>
-          <w:color w:val="FF0000"/>
-        </w:rPr>
-        <w:t>tett</w:t>
-      </w:r>
-      <w:r>
-        <w:rPr>
-          <w:color w:val="FF0000"/>
-        </w:rPr>
-        <w:t>uihin tavoitteisiin. Tuloksiin vaikuttaneita seikkoja pohditaan kriittisesti. Luvun otsikoksi voidaan antaa esimerkiksi YHTEENVETO, POHDINTA tai LOPPUSANAT.</w:t>
-      </w:r>
-    </w:p>
-    <w:p>
-      <w:pPr>
-        <w:rPr>
-          <w:rFonts w:eastAsiaTheme="majorEastAsia" w:cs="Arial"/>
-          <w:spacing w:val="5"/>
-          <w:kern w:val="28"/>
-          <w:sz w:val="28"/>
-          <w:szCs w:val="52"/>
-        </w:rPr>
-      </w:pPr>
-      <w:r>
-        <w:br w:type="page"/>
-      </w:r>
-    </w:p>
-    <w:p>
-      <w:pPr>
-        <w:pStyle w:val="Title"/>
-      </w:pPr>
-      <w:bookmarkStart w:id="11" w:name="_Toc379873578"/>
-      <w:r>
-        <w:lastRenderedPageBreak/>
-        <w:t>LÄH</w:t>
-      </w:r>
-      <w:r>
-        <w:t>teet</w:t>
-      </w:r>
-      <w:bookmarkEnd w:id="11"/>
-    </w:p>
-    <w:p>
-      <w:r>
-        <w:t xml:space="preserve">Poista ohjetekstit lähdeluettelon edeltä. </w:t>
-      </w:r>
-    </w:p>
-    <w:p>
-      <w:r>
-        <w:t>Lähdeluettelossa mainitaan jokainen lähde, johon raportin tekstissä viitataan. Raportissa ilmoitetaan käytetyt lähteet tekstissä lähdeviitteinä ja lopussa lähdeluettelona.</w:t>
-      </w:r>
-    </w:p>
-    <w:p>
-      <w:r>
-        <w:t xml:space="preserve">Seuraavaan on luetteloitu esimerkiksi </w:t>
-      </w:r>
-      <w:r>
-        <w:t>numeroviitejärjestelmän</w:t>
-      </w:r>
-      <w:r>
-        <w:t xml:space="preserve"> mukaisesti tässä mallissa esimerkkeinä käytetyt tekstiviitteet ja lähteet.</w:t>
-      </w:r>
-      <w:r>
-        <w:t xml:space="preserve"> Pääsana-vuosijärjestel-mällä tehdyssä lähdeluettelossa lähteistä </w:t>
-      </w:r>
-      <w:r>
-        <w:t>esitetään</w:t>
-      </w:r>
-      <w:r>
-        <w:t xml:space="preserve"> muuten täsmälleen samat tiedot, mutta numeroinnin sijaan lähteet järjestetään aakkosjärjestykseen.</w:t>
-      </w:r>
-    </w:p>
-    <w:p>
-      <w:pPr>
-        <w:pStyle w:val="Bibliography"/>
-      </w:pPr>
-      <w:r>
-        <w:t>Kulha</w:t>
-      </w:r>
-      <w:r>
-        <w:t>, Antti 2010. Lämpökeskuksen lämmitysjärjestelmän eristämisen vaikutus polttoaineen kulutukseen. Oulu: Oulun seudun ammattikorkeakoulu, talotekniikan koulutusohjelma. Opinnäytetyö.</w:t>
-      </w:r>
-    </w:p>
-    <w:p>
-      <w:pPr>
-        <w:pStyle w:val="Bibliography"/>
-      </w:pPr>
-      <w:r>
-        <w:t xml:space="preserve">Airila, Mauri – Ekman, Kalevi – Hautala, Pekka – Kivioja, Seppo – Kleimola, Matti – Martikka, Heikki – Miettinen, Juha – Niemi, Erkki – Ranta, Aarno – Rinkinen, Jari – Salonen, Pekka – Verho, Arto – Vilenius, Matti – Välimaa, Veikko 1995. </w:t>
-      </w:r>
-      <w:r>
-        <w:t>Koneenosien</w:t>
-      </w:r>
-      <w:r>
-        <w:t xml:space="preserve"> suunnittelu. Juva: WSOY.</w:t>
-      </w:r>
-    </w:p>
-    <w:p>
-      <w:pPr>
-        <w:pStyle w:val="Bibliography"/>
-      </w:pPr>
-      <w:r>
-        <w:t>Tekniikan kaavasto</w:t>
-      </w:r>
-      <w:r>
-        <w:t>.</w:t>
-      </w:r>
-      <w:r>
-        <w:t xml:space="preserve"> 2000. Tampere: Tammertekniikka Oy. </w:t>
-      </w:r>
-    </w:p>
-    <w:p>
-      <w:pPr>
-        <w:rPr>
-          <w:rFonts w:eastAsiaTheme="majorEastAsia" w:cs="Arial"/>
-          <w:spacing w:val="5"/>
-          <w:kern w:val="28"/>
-          <w:sz w:val="28"/>
-          <w:szCs w:val="52"/>
-        </w:rPr>
-      </w:pPr>
-      <w:r>
-        <w:br w:type="page"/>
-      </w:r>
-    </w:p>
-    <w:p>
-      <w:pPr>
-        <w:pStyle w:val="Title"/>
-      </w:pPr>
-      <w:bookmarkStart w:id="12" w:name="_Toc379873579"/>
-      <w:r>
-        <w:lastRenderedPageBreak/>
-        <w:t>LIITTEET</w:t>
-      </w:r>
-      <w:bookmarkEnd w:id="12"/>
-    </w:p>
-    <w:p>
-      <w:r>
-        <w:rPr>
-          <w:rFonts w:cs="Arial"/>
-        </w:rPr>
-        <w:t>Liitteisiin sijoitetaan sellainen aineisto, joka tuntuu tarpeelliselta, mutta ei sovi tekstiin sisällytettäväksi</w:t>
-      </w:r>
-      <w:r>
-        <w:rPr>
-          <w:rFonts w:cs="Arial"/>
-        </w:rPr>
-        <w:t>.</w:t>
-      </w:r>
-      <w:r>
-        <w:t xml:space="preserve"> </w:t>
-      </w:r>
-      <w:r>
-        <w:t xml:space="preserve">Liitteessäkin on oltava asianmukainen lähdeviittaus, jos se on peräisin lähteestä. </w:t>
-      </w:r>
-    </w:p>
-    <w:p>
-      <w:r>
-        <w:t>Liitteinä voi olla esimerkiksi lähtötietomuistio, taulukoita, datalehtiä, piirustuksia, kaavioita, oh</w:t>
-      </w:r>
-      <w:r>
-        <w:softHyphen/>
-        <w:t>jel</w:t>
-      </w:r>
-      <w:r>
-        <w:softHyphen/>
-        <w:t>ma</w:t>
-      </w:r>
-      <w:r>
-        <w:softHyphen/>
-        <w:t>listauksia ja muuta työtä havainnollistavaa materiaalia. Jos liitteeseen ei viitata tekstissä, liite on tarpeeton.</w:t>
-      </w:r>
-      <w:r>
-        <w:t xml:space="preserve"> </w:t>
-      </w:r>
-    </w:p>
-    <w:p>
-      <w:r>
-        <w:t xml:space="preserve">Jos liitteitä on enemmän kuin viisi, ne luetellaan lähteiden jälkeen. Jos liitteitä on korkeintaan viisi, ne luetellaan sisällysluettelossa. </w:t>
-      </w:r>
-      <w:r>
-        <w:t>Liiteluettelo</w:t>
-      </w:r>
-      <w:r>
-        <w:t>malli</w:t>
-      </w:r>
-      <w:r>
-        <w:t xml:space="preserve"> on seuraavassa.</w:t>
-      </w:r>
-    </w:p>
-    <w:p>
-      <w:r>
-        <w:t>Liite 1</w:t>
-      </w:r>
-      <w:r>
-        <w:t xml:space="preserve"> </w:t>
-      </w:r>
-      <w:r>
-        <w:t>Lähtötietomuistio</w:t>
-      </w:r>
-    </w:p>
-    <w:p>
-      <w:pPr>
-        <w:rPr>
-          <w:rFonts w:cs="Arial"/>
-        </w:rPr>
-      </w:pPr>
-      <w:r>
-        <w:rPr>
-          <w:rFonts w:cs="Arial"/>
-        </w:rPr>
-        <w:t xml:space="preserve">Liite 2 </w:t>
-      </w:r>
-      <w:r>
-        <w:t>Esimerkki monisivuisesta liitteestä</w:t>
-      </w:r>
-    </w:p>
-    <w:p>
-      <w:r>
-        <w:t>Liite 3 Liitteen otsikko</w:t>
-      </w:r>
-    </w:p>
-    <w:p>
-      <w:r>
-        <w:t>Liite 4 Liitteen otsikko</w:t>
-      </w:r>
-    </w:p>
-    <w:p>
-      <w:r>
-        <w:t>Liite 5 Liitteen otsikko</w:t>
-      </w:r>
-    </w:p>
-    <w:p>
-      <w:r>
-        <w:t>Liite 6 Liitteen otsikko</w:t>
-      </w:r>
-    </w:p>
-    <w:p/>
-    <w:p>
-      <w:pPr>
-        <w:sectPr>
-          <w:headerReference w:type="default" r:id="rId13"/>
-          <w:footerReference w:type="default" r:id="rId14"/>
-          <w:pgSz w:w="11906" w:h="16838" w:code="9"/>
-          <w:pgMar w:top="1418" w:right="1701" w:bottom="1418" w:left="1701" w:header="851" w:footer="851" w:gutter="0"/>
-          <w:cols w:space="708"/>
-          <w:docGrid w:linePitch="360"/>
-        </w:sectPr>
-      </w:pPr>
-    </w:p>
-    <w:p>
-      <w:pPr>
-        <w:pStyle w:val="Inssitynliitteenotsikko"/>
-      </w:pPr>
-    </w:p>
-    <w:p>
-      <w:pPr>
-        <w:pStyle w:val="Inssitynliitteenotsikko"/>
-        <w:rPr>
-          <w:sz w:val="27"/>
-        </w:rPr>
-      </w:pPr>
-      <w:r>
-        <w:t>LÄHTÖTIETOMUISTIO</w:t>
-      </w:r>
-    </w:p>
-    <w:p>
-      <w:pPr>
-        <w:pStyle w:val="Inssitynlhttietomuistionlomakerivi"/>
-        <w:tabs>
-          <w:tab w:val="clear" w:pos="8976"/>
-          <w:tab w:val="right" w:leader="underscore" w:pos="8505"/>
-        </w:tabs>
-      </w:pPr>
-      <w:r>
-        <w:t>Tekijä</w:t>
-      </w:r>
-      <w:r>
-        <w:tab/>
-      </w:r>
-      <w:r>
-        <w:tab/>
-      </w:r>
-    </w:p>
-    <w:p>
-      <w:pPr>
-        <w:pStyle w:val="Inssitynlhttietomuistionlomakerivi"/>
-        <w:tabs>
-          <w:tab w:val="clear" w:pos="8976"/>
-          <w:tab w:val="right" w:leader="underscore" w:pos="8505"/>
-        </w:tabs>
-      </w:pPr>
-      <w:r>
-        <w:t>Tilaaja</w:t>
-      </w:r>
-      <w:r>
-        <w:tab/>
-      </w:r>
-      <w:r>
-        <w:tab/>
-      </w:r>
-    </w:p>
-    <w:p>
-      <w:pPr>
-        <w:pStyle w:val="Inssitynlhttietomuistionlomakerivi"/>
-        <w:tabs>
-          <w:tab w:val="clear" w:pos="8976"/>
-          <w:tab w:val="right" w:leader="underscore" w:pos="8505"/>
-        </w:tabs>
-      </w:pPr>
-      <w:r>
-        <w:t>Tilaajan yhdyshenkilö ja yhteystiedot</w:t>
-      </w:r>
-      <w:r>
-        <w:tab/>
-      </w:r>
-    </w:p>
-    <w:p>
-      <w:pPr>
-        <w:pStyle w:val="Inssitynlhttietomuistionlomakerivi"/>
-        <w:tabs>
-          <w:tab w:val="clear" w:pos="8976"/>
-          <w:tab w:val="right" w:leader="underscore" w:pos="8505"/>
-        </w:tabs>
-      </w:pPr>
-      <w:r>
-        <w:tab/>
-      </w:r>
-      <w:r>
-        <w:tab/>
-      </w:r>
-    </w:p>
-    <w:p>
-      <w:pPr>
-        <w:pStyle w:val="Inssitynlhttietomuistionlomakerivi"/>
-        <w:tabs>
-          <w:tab w:val="clear" w:pos="8976"/>
-          <w:tab w:val="right" w:leader="underscore" w:pos="8505"/>
-        </w:tabs>
-      </w:pPr>
-      <w:r>
-        <w:t>Työn nimi</w:t>
-      </w:r>
-      <w:r>
-        <w:tab/>
-      </w:r>
-      <w:r>
-        <w:tab/>
-      </w:r>
-    </w:p>
-    <w:p>
-      <w:pPr>
-        <w:pStyle w:val="Inssitynlhttietomuistionlomakerivi"/>
-        <w:tabs>
-          <w:tab w:val="clear" w:pos="8976"/>
-          <w:tab w:val="right" w:leader="underscore" w:pos="8505"/>
-        </w:tabs>
-      </w:pPr>
-      <w:r>
-        <w:t>Työn kuvaus</w:t>
-      </w:r>
-      <w:r>
-        <w:tab/>
-      </w:r>
-      <w:r>
-        <w:tab/>
-      </w:r>
-    </w:p>
-    <w:p>
-      <w:pPr>
-        <w:pStyle w:val="Inssitynlhttietomuistionlomakerivi"/>
-        <w:tabs>
-          <w:tab w:val="clear" w:pos="8976"/>
-          <w:tab w:val="right" w:leader="underscore" w:pos="8505"/>
-        </w:tabs>
-      </w:pPr>
-      <w:r>
-        <w:tab/>
-      </w:r>
-      <w:r>
-        <w:tab/>
-      </w:r>
-    </w:p>
-    <w:p>
-      <w:pPr>
-        <w:pStyle w:val="Inssitynlhttietomuistionlomakerivi"/>
-        <w:tabs>
-          <w:tab w:val="clear" w:pos="8976"/>
-          <w:tab w:val="right" w:leader="underscore" w:pos="8505"/>
-        </w:tabs>
-      </w:pPr>
-      <w:r>
-        <w:tab/>
-      </w:r>
-      <w:r>
-        <w:tab/>
-      </w:r>
-    </w:p>
-    <w:p>
-      <w:pPr>
-        <w:pStyle w:val="Inssitynlhttietomuistionlomakerivi"/>
-        <w:tabs>
-          <w:tab w:val="clear" w:pos="8976"/>
-          <w:tab w:val="right" w:leader="underscore" w:pos="8505"/>
-        </w:tabs>
-      </w:pPr>
-      <w:r>
-        <w:tab/>
-      </w:r>
-      <w:r>
-        <w:tab/>
-      </w:r>
-    </w:p>
-    <w:p>
-      <w:pPr>
-        <w:pStyle w:val="Inssitynlhttietomuistionlomakerivi"/>
-        <w:tabs>
-          <w:tab w:val="clear" w:pos="8976"/>
-          <w:tab w:val="right" w:leader="underscore" w:pos="8505"/>
-        </w:tabs>
-      </w:pPr>
-      <w:r>
-        <w:t>Työn tavoitteet</w:t>
-      </w:r>
-      <w:r>
-        <w:tab/>
-      </w:r>
-    </w:p>
-    <w:p>
-      <w:pPr>
-        <w:pStyle w:val="Inssitynlhttietomuistionlomakerivi"/>
-        <w:tabs>
-          <w:tab w:val="clear" w:pos="8976"/>
-          <w:tab w:val="right" w:leader="underscore" w:pos="8505"/>
-        </w:tabs>
-      </w:pPr>
-      <w:r>
-        <w:tab/>
-      </w:r>
-      <w:r>
-        <w:tab/>
-      </w:r>
-    </w:p>
-    <w:p>
-      <w:pPr>
-        <w:pStyle w:val="Inssitynlhttietomuistionlomakerivi"/>
-        <w:tabs>
-          <w:tab w:val="clear" w:pos="8976"/>
-          <w:tab w:val="right" w:leader="underscore" w:pos="8505"/>
-        </w:tabs>
-      </w:pPr>
-      <w:r>
-        <w:tab/>
-      </w:r>
-      <w:r>
-        <w:tab/>
-      </w:r>
-    </w:p>
-    <w:p>
-      <w:pPr>
-        <w:pStyle w:val="Inssitynlhttietomuistionlomakerivi"/>
-        <w:tabs>
-          <w:tab w:val="clear" w:pos="8976"/>
-          <w:tab w:val="right" w:leader="underscore" w:pos="8505"/>
-        </w:tabs>
-      </w:pPr>
-      <w:r>
-        <w:tab/>
-      </w:r>
-      <w:r>
-        <w:tab/>
-      </w:r>
-    </w:p>
-    <w:p>
-      <w:pPr>
-        <w:pStyle w:val="Inssitynlhttietomuistionlomakerivi"/>
-        <w:tabs>
-          <w:tab w:val="clear" w:pos="8976"/>
-          <w:tab w:val="right" w:leader="underscore" w:pos="8505"/>
-        </w:tabs>
-      </w:pPr>
-      <w:r>
-        <w:t>Tavoiteaikataulu</w:t>
-      </w:r>
-      <w:r>
-        <w:tab/>
-      </w:r>
-    </w:p>
-    <w:p>
-      <w:pPr>
-        <w:pStyle w:val="Inssitynlhttietomuistionlomakerivi"/>
-        <w:tabs>
-          <w:tab w:val="clear" w:pos="8976"/>
-          <w:tab w:val="right" w:leader="underscore" w:pos="8505"/>
-        </w:tabs>
-      </w:pPr>
-      <w:r>
-        <w:tab/>
-      </w:r>
-      <w:r>
-        <w:tab/>
-      </w:r>
-    </w:p>
-    <w:p>
-      <w:pPr>
-        <w:pStyle w:val="Inssitynlhttietomuistionlomakerivi"/>
-        <w:tabs>
-          <w:tab w:val="clear" w:pos="8976"/>
-          <w:tab w:val="right" w:leader="underscore" w:pos="8505"/>
-        </w:tabs>
-      </w:pPr>
-      <w:r>
-        <w:tab/>
-      </w:r>
-      <w:r>
-        <w:tab/>
-      </w:r>
-    </w:p>
-    <w:p>
-      <w:pPr>
-        <w:pStyle w:val="Inssitynlhttietomuistionlomakerivi"/>
-        <w:tabs>
-          <w:tab w:val="clear" w:pos="8976"/>
-          <w:tab w:val="right" w:leader="underscore" w:pos="8505"/>
-        </w:tabs>
-      </w:pPr>
-      <w:r>
-        <w:tab/>
-      </w:r>
-      <w:r>
-        <w:tab/>
-      </w:r>
-    </w:p>
-    <w:p>
-      <w:pPr>
-        <w:pStyle w:val="Inssitynlhttietomuistionlomakerivi"/>
-        <w:tabs>
-          <w:tab w:val="clear" w:pos="8976"/>
-          <w:tab w:val="right" w:leader="underscore" w:pos="8505"/>
-        </w:tabs>
-        <w:rPr>
-          <w:b/>
-        </w:rPr>
-      </w:pPr>
-      <w:r>
-        <w:tab/>
-      </w:r>
-      <w:r>
-        <w:tab/>
-      </w:r>
-    </w:p>
-    <w:p>
-      <w:pPr>
-        <w:pStyle w:val="Inssitynlhttietomuistionlomakerivi"/>
-        <w:tabs>
-          <w:tab w:val="clear" w:pos="8976"/>
-          <w:tab w:val="right" w:leader="underscore" w:pos="8505"/>
-        </w:tabs>
-      </w:pPr>
-      <w:r>
-        <w:t>Päiväys ja allekirjoitukset</w:t>
-      </w:r>
-      <w:r>
-        <w:tab/>
-      </w:r>
-    </w:p>
-    <w:p>
-      <w:pPr>
-        <w:pStyle w:val="Inssitynlhttietomuistionlomakerivi"/>
-        <w:tabs>
-          <w:tab w:val="clear" w:pos="8976"/>
-          <w:tab w:val="right" w:leader="underscore" w:pos="8505"/>
-        </w:tabs>
-      </w:pPr>
-      <w:r>
-        <w:tab/>
-      </w:r>
-      <w:r>
-        <w:tab/>
-      </w:r>
-    </w:p>
-    <w:p>
-      <w:pPr>
-        <w:pStyle w:val="Inssitynlhttietomuistionlomakerivi"/>
-        <w:tabs>
-          <w:tab w:val="clear" w:pos="8976"/>
-          <w:tab w:val="right" w:leader="underscore" w:pos="8505"/>
-        </w:tabs>
-      </w:pPr>
-      <w:r>
-        <w:tab/>
-      </w:r>
-      <w:r>
-        <w:tab/>
-      </w:r>
-    </w:p>
-    <w:p>
-      <w:pPr>
-        <w:pStyle w:val="Inssitynlhttietomuistionlomakerivi"/>
-        <w:tabs>
-          <w:tab w:val="clear" w:pos="8976"/>
-          <w:tab w:val="right" w:leader="underscore" w:pos="8505"/>
-        </w:tabs>
-      </w:pPr>
-    </w:p>
-    <w:p>
-      <w:pPr>
-        <w:pStyle w:val="Inssitynlhttietomuistionlomakerivi"/>
-        <w:tabs>
-          <w:tab w:val="clear" w:pos="8976"/>
-          <w:tab w:val="right" w:leader="underscore" w:pos="8505"/>
-        </w:tabs>
-        <w:sectPr>
-          <w:headerReference w:type="default" r:id="rId15"/>
-          <w:headerReference w:type="first" r:id="rId16"/>
-          <w:footerReference w:type="first" r:id="rId17"/>
-          <w:pgSz w:w="11906" w:h="16838" w:code="9"/>
-          <w:pgMar w:top="1418" w:right="1701" w:bottom="1418" w:left="1701" w:header="851" w:footer="851" w:gutter="0"/>
-          <w:pgNumType w:start="1"/>
-          <w:cols w:space="708"/>
-          <w:titlePg/>
-          <w:docGrid w:linePitch="360"/>
-        </w:sectPr>
-      </w:pPr>
-    </w:p>
-    <w:p>
-      <w:r>
-        <w:lastRenderedPageBreak/>
-        <w:t>Esimerkki monisivuisesta liitteestä. Sivu</w:t>
-      </w:r>
-      <w:r>
-        <w:t>numero</w:t>
-      </w:r>
-      <w:r>
-        <w:t xml:space="preserve"> tulee automaattisesti ylätunnisteeseen, liitteen numero täytyy vaihtaa</w:t>
-      </w:r>
-      <w:r>
-        <w:t xml:space="preserve">. </w:t>
-      </w:r>
-    </w:p>
-    <w:p>
-      <w:r>
-        <w:t xml:space="preserve">Esimerkki monisivuisesta liitteestä. </w:t>
-      </w:r>
-      <w:r>
-        <w:t>Sivunumero</w:t>
-      </w:r>
-      <w:r>
-        <w:t xml:space="preserve"> tulee automaattisesti ylätunnisteeseen, liitteen numero täytyy vaihtaa. </w:t>
-      </w:r>
-    </w:p>
-    <w:p>
-      <w:r>
-        <w:t xml:space="preserve">Esimerkki monisivuisesta liitteestä. </w:t>
-      </w:r>
-      <w:r>
-        <w:t>Sivunumero</w:t>
-      </w:r>
-      <w:r>
-        <w:t xml:space="preserve"> tulee automaattisesti ylätunnisteeseen, liitteen numero täytyy vaihtaa. </w:t>
-      </w:r>
-    </w:p>
-    <w:p>
-      <w:r>
-        <w:t xml:space="preserve">Esimerkki monisivuisesta liitteestä. </w:t>
-      </w:r>
-      <w:r>
-        <w:t>Sivunumero</w:t>
-      </w:r>
-      <w:r>
-        <w:t xml:space="preserve"> tulee automaattisesti ylätunnisteeseen, liitteen numero täytyy vaihtaa. </w:t>
-      </w:r>
-    </w:p>
-    <w:p>
-      <w:r>
-        <w:t xml:space="preserve">Esimerkki monisivuisesta liitteestä. </w:t>
-      </w:r>
-      <w:r>
-        <w:t>Sivunumero</w:t>
-      </w:r>
-      <w:r>
-        <w:t xml:space="preserve"> tulee automaattisesti ylätunnisteeseen, liitteen numero täytyy vaihtaa. </w:t>
-      </w:r>
-    </w:p>
-    <w:p>
-      <w:r>
-        <w:t xml:space="preserve">Esimerkki monisivuisesta liitteestä. </w:t>
-      </w:r>
-      <w:r>
-        <w:t>Sivunumero</w:t>
-      </w:r>
-      <w:r>
-        <w:t xml:space="preserve"> tulee automaattisesti ylätunnisteeseen, liitteen numero täytyy vaihtaa. </w:t>
-      </w:r>
-    </w:p>
-    <w:p>
-      <w:r>
-        <w:t xml:space="preserve">Esimerkki monisivuisesta liitteestä. </w:t>
-      </w:r>
-      <w:r>
-        <w:t>Sivunumero</w:t>
-      </w:r>
-      <w:r>
-        <w:t xml:space="preserve"> tulee automaattisesti ylätunnisteeseen, liitteen numero täytyy vaihtaa. </w:t>
-      </w:r>
-    </w:p>
-    <w:p>
-      <w:r>
-        <w:t xml:space="preserve">Esimerkki monisivuisesta liitteestä. </w:t>
-      </w:r>
-      <w:r>
-        <w:t>Sivunumero</w:t>
-      </w:r>
-      <w:r>
-        <w:t xml:space="preserve"> tulee automaattisesti ylätunnisteeseen, liitteen numero täytyy vaihtaa. </w:t>
-      </w:r>
-    </w:p>
-    <w:p>
-      <w:r>
-        <w:t xml:space="preserve">Esimerkki monisivuisesta liitteestä. </w:t>
-      </w:r>
-      <w:r>
-        <w:t>Sivunumero</w:t>
-      </w:r>
-      <w:r>
-        <w:t xml:space="preserve"> tulee automaattisesti ylätunnisteeseen, liitteen numero täytyy vaihtaa. </w:t>
-      </w:r>
-    </w:p>
-    <w:p>
-      <w:r>
-        <w:t xml:space="preserve">Esimerkki monisivuisesta liitteestä. </w:t>
-      </w:r>
-      <w:r>
-        <w:t>Sivunumero</w:t>
-      </w:r>
-      <w:r>
-        <w:t xml:space="preserve"> tulee automaattisesti ylätunnisteeseen, liitteen numero täytyy vaihtaa. </w:t>
-      </w:r>
-    </w:p>
-    <w:p>
-      <w:r>
-        <w:t xml:space="preserve">Esimerkki monisivuisesta liitteestä. </w:t>
-      </w:r>
-      <w:r>
-        <w:t>Sivunumero</w:t>
-      </w:r>
-      <w:r>
-        <w:t xml:space="preserve"> tulee automaattisesti ylätunnisteeseen, liitteen numero täytyy vaihtaa. </w:t>
-      </w:r>
-    </w:p>
-    <w:p>
-      <w:r>
-        <w:t xml:space="preserve">Esimerkki monisivuisesta liitteestä. </w:t>
-      </w:r>
-      <w:r>
-        <w:t>Sivunumero</w:t>
-      </w:r>
-      <w:r>
-        <w:t xml:space="preserve"> tulee automaattisesti ylätunnisteeseen, liitteen numero täytyy vaihtaa. </w:t>
-      </w:r>
-    </w:p>
-    <w:p>
-      <w:r>
-        <w:t xml:space="preserve">Esimerkki monisivuisesta liitteestä. </w:t>
-      </w:r>
-      <w:r>
-        <w:t>Sivunumero</w:t>
-      </w:r>
-      <w:r>
-        <w:t xml:space="preserve"> tulee automaattisesti ylätunnisteeseen, liitteen numero täytyy vaihtaa. </w:t>
-      </w:r>
-    </w:p>
-    <w:p>
-      <w:r>
-        <w:lastRenderedPageBreak/>
-        <w:t xml:space="preserve">Esimerkki monisivuisesta liitteestä. </w:t>
-      </w:r>
-      <w:r>
-        <w:t>Sivunumero</w:t>
-      </w:r>
-      <w:r>
-        <w:t xml:space="preserve"> tulee automaattisesti ylätunnisteeseen, liitteen numero täytyy vaihtaa. </w:t>
-      </w:r>
-    </w:p>
-    <w:p>
-      <w:r>
-        <w:t xml:space="preserve">Esimerkki monisivuisesta liitteestä. </w:t>
-      </w:r>
-      <w:r>
-        <w:t>Sivunumero</w:t>
-      </w:r>
-      <w:r>
-        <w:t xml:space="preserve"> tulee automaattisesti ylätunnisteeseen, liitteen numero täytyy vaihtaa. </w:t>
-      </w:r>
-    </w:p>
-    <w:p/>
+      <w:r>
+        <w:t xml:space="preserve"> nopeus</w:t>
+      </w:r>
+    </w:p>
+    <w:p>
+      <w:r>
+        <w:t>Auton rakennus oli aika helppo, koska laatikossa oli rajallisesti osia ja niitä ei oikein pystynyt asentamaan väärin.</w:t>
+      </w:r>
+    </w:p>
+    <w:p>
+      <w:r>
+        <w:t>Infrapuna–ohjaus oli melkein ensimmäinen tehtävä, joten se saatiin toimimaan ihan hyvin ja käytimme sitä myös ohjaustyyppien vaihtoon, esim. viivan seurauksesta manuaaliseen infrapunaohjaukseen.</w:t>
+      </w:r>
+    </w:p>
+    <w:p>
+      <w:r>
+        <w:t>Bluetooth–ohjaus saatiin onnistumaan ihan hyvin, nopeuden muuttoa emme kerenneet laittaa ihan esitykseen mennessä, se oli seuraavana listalla.</w:t>
+      </w:r>
+    </w:p>
     <w:sectPr>
-      <w:headerReference w:type="default" r:id="rId18"/>
-      <w:footerReference w:type="default" r:id="rId19"/>
-      <w:headerReference w:type="first" r:id="rId20"/>
-      <w:footerReference w:type="first" r:id="rId21"/>
+      <w:headerReference w:type="default" r:id="rId14"/>
+      <w:footerReference w:type="default" r:id="rId15"/>
+      <w:headerReference w:type="first" r:id="rId16"/>
+      <w:footerReference w:type="first" r:id="rId17"/>
       <w:pgSz w:w="11906" w:h="16838" w:code="9"/>
       <w:pgMar w:top="1418" w:right="1701" w:bottom="1418" w:left="1701" w:header="851" w:footer="851" w:gutter="0"/>
       <w:pgNumType w:start="1"/>
@@ -4900,7 +3300,7 @@
 </file>
 
 <file path=word/endnotes.xml><?xml version="1.0" encoding="utf-8"?>
-<w:endnotes xmlns:wpc="http://schemas.microsoft.com/office/word/2010/wordprocessingCanvas" xmlns:mc="http://schemas.openxmlformats.org/markup-compatibility/2006" xmlns:o="urn:schemas-microsoft-com:office:office" xmlns:r="http://schemas.openxmlformats.org/officeDocument/2006/relationships" xmlns:m="http://schemas.openxmlformats.org/officeDocument/2006/math" xmlns:v="urn:schemas-microsoft-com:vml" xmlns:wp14="http://schemas.microsoft.com/office/word/2010/wordprocessingDrawing" xmlns:wp="http://schemas.openxmlformats.org/drawingml/2006/wordprocessingDrawing" xmlns:w10="urn:schemas-microsoft-com:office:word" xmlns:w="http://schemas.openxmlformats.org/wordprocessingml/2006/main" xmlns:w14="http://schemas.microsoft.com/office/word/2010/wordml" xmlns:w15="http://schemas.microsoft.com/office/word/2012/wordml" xmlns:wpg="http://schemas.microsoft.com/office/word/2010/wordprocessingGroup" xmlns:wpi="http://schemas.microsoft.com/office/word/2010/wordprocessingInk" xmlns:wne="http://schemas.microsoft.com/office/word/2006/wordml" xmlns:wps="http://schemas.microsoft.com/office/word/2010/wordprocessingShape" mc:Ignorable="w14 w15 wp14">
+<w:endnotes xmlns:wpc="http://schemas.microsoft.com/office/word/2010/wordprocessingCanvas" xmlns:cx="http://schemas.microsoft.com/office/drawing/2014/chartex" xmlns:cx1="http://schemas.microsoft.com/office/drawing/2015/9/8/chartex" xmlns:cx2="http://schemas.microsoft.com/office/drawing/2015/10/21/chartex" xmlns:mc="http://schemas.openxmlformats.org/markup-compatibility/2006" xmlns:o="urn:schemas-microsoft-com:office:office" xmlns:r="http://schemas.openxmlformats.org/officeDocument/2006/relationships" xmlns:m="http://schemas.openxmlformats.org/officeDocument/2006/math" xmlns:v="urn:schemas-microsoft-com:vml" xmlns:wp14="http://schemas.microsoft.com/office/word/2010/wordprocessingDrawing" xmlns:wp="http://schemas.openxmlformats.org/drawingml/2006/wordprocessingDrawing" xmlns:w10="urn:schemas-microsoft-com:office:word" xmlns:w="http://schemas.openxmlformats.org/wordprocessingml/2006/main" xmlns:w14="http://schemas.microsoft.com/office/word/2010/wordml" xmlns:w15="http://schemas.microsoft.com/office/word/2012/wordml" xmlns:w16se="http://schemas.microsoft.com/office/word/2015/wordml/symex" xmlns:wpg="http://schemas.microsoft.com/office/word/2010/wordprocessingGroup" xmlns:wpi="http://schemas.microsoft.com/office/word/2010/wordprocessingInk" xmlns:wne="http://schemas.microsoft.com/office/word/2006/wordml" xmlns:wps="http://schemas.microsoft.com/office/word/2010/wordprocessingShape" mc:Ignorable="w14 w15 w16se wp14">
   <w:endnote w:type="separator" w:id="-1">
     <w:p>
       <w:r>
@@ -4919,51 +3319,7 @@
 </file>
 
 <file path=word/footer1.xml><?xml version="1.0" encoding="utf-8"?>
-<w:ftr xmlns:wpc="http://schemas.microsoft.com/office/word/2010/wordprocessingCanvas" xmlns:mc="http://schemas.openxmlformats.org/markup-compatibility/2006" xmlns:o="urn:schemas-microsoft-com:office:office" xmlns:r="http://schemas.openxmlformats.org/officeDocument/2006/relationships" xmlns:m="http://schemas.openxmlformats.org/officeDocument/2006/math" xmlns:v="urn:schemas-microsoft-com:vml" xmlns:wp14="http://schemas.microsoft.com/office/word/2010/wordprocessingDrawing" xmlns:wp="http://schemas.openxmlformats.org/drawingml/2006/wordprocessingDrawing" xmlns:w10="urn:schemas-microsoft-com:office:word" xmlns:w="http://schemas.openxmlformats.org/wordprocessingml/2006/main" xmlns:w14="http://schemas.microsoft.com/office/word/2010/wordml" xmlns:w15="http://schemas.microsoft.com/office/word/2012/wordml" xmlns:wpg="http://schemas.microsoft.com/office/word/2010/wordprocessingGroup" xmlns:wpi="http://schemas.microsoft.com/office/word/2010/wordprocessingInk" xmlns:wne="http://schemas.microsoft.com/office/word/2006/wordml" xmlns:wps="http://schemas.microsoft.com/office/word/2010/wordprocessingShape" mc:Ignorable="w14 w15 wp14">
-  <w:p>
-    <w:pPr>
-      <w:pStyle w:val="Footer"/>
-    </w:pPr>
-    <w:r>
-      <w:tab/>
-    </w:r>
-    <w:r>
-      <w:fldChar w:fldCharType="begin"/>
-    </w:r>
-    <w:r>
-      <w:instrText xml:space="preserve"> PAGE   \* MERGEFORMAT </w:instrText>
-    </w:r>
-    <w:r>
-      <w:fldChar w:fldCharType="separate"/>
-    </w:r>
-    <w:r>
-      <w:rPr>
-        <w:noProof/>
-      </w:rPr>
-      <w:t>12</w:t>
-    </w:r>
-    <w:r>
-      <w:rPr>
-        <w:noProof/>
-      </w:rPr>
-      <w:fldChar w:fldCharType="end"/>
-    </w:r>
-  </w:p>
-</w:ftr>
-</file>
-
-<file path=word/footer2.xml><?xml version="1.0" encoding="utf-8"?>
-<w:ftr xmlns:wpc="http://schemas.microsoft.com/office/word/2010/wordprocessingCanvas" xmlns:mc="http://schemas.openxmlformats.org/markup-compatibility/2006" xmlns:o="urn:schemas-microsoft-com:office:office" xmlns:r="http://schemas.openxmlformats.org/officeDocument/2006/relationships" xmlns:m="http://schemas.openxmlformats.org/officeDocument/2006/math" xmlns:v="urn:schemas-microsoft-com:vml" xmlns:wp14="http://schemas.microsoft.com/office/word/2010/wordprocessingDrawing" xmlns:wp="http://schemas.openxmlformats.org/drawingml/2006/wordprocessingDrawing" xmlns:w10="urn:schemas-microsoft-com:office:word" xmlns:w="http://schemas.openxmlformats.org/wordprocessingml/2006/main" xmlns:w14="http://schemas.microsoft.com/office/word/2010/wordml" xmlns:w15="http://schemas.microsoft.com/office/word/2012/wordml" xmlns:wpg="http://schemas.microsoft.com/office/word/2010/wordprocessingGroup" xmlns:wpi="http://schemas.microsoft.com/office/word/2010/wordprocessingInk" xmlns:wne="http://schemas.microsoft.com/office/word/2006/wordml" xmlns:wps="http://schemas.microsoft.com/office/word/2010/wordprocessingShape" mc:Ignorable="w14 w15 wp14">
-  <w:p>
-    <w:pPr>
-      <w:pStyle w:val="Footer"/>
-    </w:pPr>
-  </w:p>
-</w:ftr>
-</file>
-
-<file path=word/footer3.xml><?xml version="1.0" encoding="utf-8"?>
-<w:ftr xmlns:wpc="http://schemas.microsoft.com/office/word/2010/wordprocessingCanvas" xmlns:mc="http://schemas.openxmlformats.org/markup-compatibility/2006" xmlns:o="urn:schemas-microsoft-com:office:office" xmlns:r="http://schemas.openxmlformats.org/officeDocument/2006/relationships" xmlns:m="http://schemas.openxmlformats.org/officeDocument/2006/math" xmlns:v="urn:schemas-microsoft-com:vml" xmlns:wp14="http://schemas.microsoft.com/office/word/2010/wordprocessingDrawing" xmlns:wp="http://schemas.openxmlformats.org/drawingml/2006/wordprocessingDrawing" xmlns:w10="urn:schemas-microsoft-com:office:word" xmlns:w="http://schemas.openxmlformats.org/wordprocessingml/2006/main" xmlns:w14="http://schemas.microsoft.com/office/word/2010/wordml" xmlns:w15="http://schemas.microsoft.com/office/word/2012/wordml" xmlns:wpg="http://schemas.microsoft.com/office/word/2010/wordprocessingGroup" xmlns:wpi="http://schemas.microsoft.com/office/word/2010/wordprocessingInk" xmlns:wne="http://schemas.microsoft.com/office/word/2006/wordml" xmlns:wps="http://schemas.microsoft.com/office/word/2010/wordprocessingShape" mc:Ignorable="w14 w15 wp14">
+<w:ftr xmlns:wpc="http://schemas.microsoft.com/office/word/2010/wordprocessingCanvas" xmlns:cx="http://schemas.microsoft.com/office/drawing/2014/chartex" xmlns:cx1="http://schemas.microsoft.com/office/drawing/2015/9/8/chartex" xmlns:cx2="http://schemas.microsoft.com/office/drawing/2015/10/21/chartex" xmlns:mc="http://schemas.openxmlformats.org/markup-compatibility/2006" xmlns:o="urn:schemas-microsoft-com:office:office" xmlns:r="http://schemas.openxmlformats.org/officeDocument/2006/relationships" xmlns:m="http://schemas.openxmlformats.org/officeDocument/2006/math" xmlns:v="urn:schemas-microsoft-com:vml" xmlns:wp14="http://schemas.microsoft.com/office/word/2010/wordprocessingDrawing" xmlns:wp="http://schemas.openxmlformats.org/drawingml/2006/wordprocessingDrawing" xmlns:w10="urn:schemas-microsoft-com:office:word" xmlns:w="http://schemas.openxmlformats.org/wordprocessingml/2006/main" xmlns:w14="http://schemas.microsoft.com/office/word/2010/wordml" xmlns:w15="http://schemas.microsoft.com/office/word/2012/wordml" xmlns:w16se="http://schemas.microsoft.com/office/word/2015/wordml/symex" xmlns:wpg="http://schemas.microsoft.com/office/word/2010/wordprocessingGroup" xmlns:wpi="http://schemas.microsoft.com/office/word/2010/wordprocessingInk" xmlns:wne="http://schemas.microsoft.com/office/word/2006/wordml" xmlns:wps="http://schemas.microsoft.com/office/word/2010/wordprocessingShape" mc:Ignorable="w14 w15 w16se wp14">
   <w:p>
     <w:pPr>
       <w:pStyle w:val="Footer"/>
@@ -4975,8 +3331,8 @@
 </w:ftr>
 </file>
 
-<file path=word/footer4.xml><?xml version="1.0" encoding="utf-8"?>
-<w:ftr xmlns:wpc="http://schemas.microsoft.com/office/word/2010/wordprocessingCanvas" xmlns:mc="http://schemas.openxmlformats.org/markup-compatibility/2006" xmlns:o="urn:schemas-microsoft-com:office:office" xmlns:r="http://schemas.openxmlformats.org/officeDocument/2006/relationships" xmlns:m="http://schemas.openxmlformats.org/officeDocument/2006/math" xmlns:v="urn:schemas-microsoft-com:vml" xmlns:wp14="http://schemas.microsoft.com/office/word/2010/wordprocessingDrawing" xmlns:wp="http://schemas.openxmlformats.org/drawingml/2006/wordprocessingDrawing" xmlns:w10="urn:schemas-microsoft-com:office:word" xmlns:w="http://schemas.openxmlformats.org/wordprocessingml/2006/main" xmlns:w14="http://schemas.microsoft.com/office/word/2010/wordml" xmlns:w15="http://schemas.microsoft.com/office/word/2012/wordml" xmlns:wpg="http://schemas.microsoft.com/office/word/2010/wordprocessingGroup" xmlns:wpi="http://schemas.microsoft.com/office/word/2010/wordprocessingInk" xmlns:wne="http://schemas.microsoft.com/office/word/2006/wordml" xmlns:wps="http://schemas.microsoft.com/office/word/2010/wordprocessingShape" mc:Ignorable="w14 w15 wp14">
+<file path=word/footer2.xml><?xml version="1.0" encoding="utf-8"?>
+<w:ftr xmlns:wpc="http://schemas.microsoft.com/office/word/2010/wordprocessingCanvas" xmlns:cx="http://schemas.microsoft.com/office/drawing/2014/chartex" xmlns:cx1="http://schemas.microsoft.com/office/drawing/2015/9/8/chartex" xmlns:cx2="http://schemas.microsoft.com/office/drawing/2015/10/21/chartex" xmlns:mc="http://schemas.openxmlformats.org/markup-compatibility/2006" xmlns:o="urn:schemas-microsoft-com:office:office" xmlns:r="http://schemas.openxmlformats.org/officeDocument/2006/relationships" xmlns:m="http://schemas.openxmlformats.org/officeDocument/2006/math" xmlns:v="urn:schemas-microsoft-com:vml" xmlns:wp14="http://schemas.microsoft.com/office/word/2010/wordprocessingDrawing" xmlns:wp="http://schemas.openxmlformats.org/drawingml/2006/wordprocessingDrawing" xmlns:w10="urn:schemas-microsoft-com:office:word" xmlns:w="http://schemas.openxmlformats.org/wordprocessingml/2006/main" xmlns:w14="http://schemas.microsoft.com/office/word/2010/wordml" xmlns:w15="http://schemas.microsoft.com/office/word/2012/wordml" xmlns:w16se="http://schemas.microsoft.com/office/word/2015/wordml/symex" xmlns:wpg="http://schemas.microsoft.com/office/word/2010/wordprocessingGroup" xmlns:wpi="http://schemas.microsoft.com/office/word/2010/wordprocessingInk" xmlns:wne="http://schemas.microsoft.com/office/word/2006/wordml" xmlns:wps="http://schemas.microsoft.com/office/word/2010/wordprocessingShape" mc:Ignorable="w14 w15 w16se wp14">
   <w:p>
     <w:pPr>
       <w:pStyle w:val="Footer"/>
@@ -4986,7 +3342,7 @@
 </file>
 
 <file path=word/footnotes.xml><?xml version="1.0" encoding="utf-8"?>
-<w:footnotes xmlns:wpc="http://schemas.microsoft.com/office/word/2010/wordprocessingCanvas" xmlns:mc="http://schemas.openxmlformats.org/markup-compatibility/2006" xmlns:o="urn:schemas-microsoft-com:office:office" xmlns:r="http://schemas.openxmlformats.org/officeDocument/2006/relationships" xmlns:m="http://schemas.openxmlformats.org/officeDocument/2006/math" xmlns:v="urn:schemas-microsoft-com:vml" xmlns:wp14="http://schemas.microsoft.com/office/word/2010/wordprocessingDrawing" xmlns:wp="http://schemas.openxmlformats.org/drawingml/2006/wordprocessingDrawing" xmlns:w10="urn:schemas-microsoft-com:office:word" xmlns:w="http://schemas.openxmlformats.org/wordprocessingml/2006/main" xmlns:w14="http://schemas.microsoft.com/office/word/2010/wordml" xmlns:w15="http://schemas.microsoft.com/office/word/2012/wordml" xmlns:wpg="http://schemas.microsoft.com/office/word/2010/wordprocessingGroup" xmlns:wpi="http://schemas.microsoft.com/office/word/2010/wordprocessingInk" xmlns:wne="http://schemas.microsoft.com/office/word/2006/wordml" xmlns:wps="http://schemas.microsoft.com/office/word/2010/wordprocessingShape" mc:Ignorable="w14 w15 wp14">
+<w:footnotes xmlns:wpc="http://schemas.microsoft.com/office/word/2010/wordprocessingCanvas" xmlns:cx="http://schemas.microsoft.com/office/drawing/2014/chartex" xmlns:cx1="http://schemas.microsoft.com/office/drawing/2015/9/8/chartex" xmlns:cx2="http://schemas.microsoft.com/office/drawing/2015/10/21/chartex" xmlns:mc="http://schemas.openxmlformats.org/markup-compatibility/2006" xmlns:o="urn:schemas-microsoft-com:office:office" xmlns:r="http://schemas.openxmlformats.org/officeDocument/2006/relationships" xmlns:m="http://schemas.openxmlformats.org/officeDocument/2006/math" xmlns:v="urn:schemas-microsoft-com:vml" xmlns:wp14="http://schemas.microsoft.com/office/word/2010/wordprocessingDrawing" xmlns:wp="http://schemas.openxmlformats.org/drawingml/2006/wordprocessingDrawing" xmlns:w10="urn:schemas-microsoft-com:office:word" xmlns:w="http://schemas.openxmlformats.org/wordprocessingml/2006/main" xmlns:w14="http://schemas.microsoft.com/office/word/2010/wordml" xmlns:w15="http://schemas.microsoft.com/office/word/2012/wordml" xmlns:w16se="http://schemas.microsoft.com/office/word/2015/wordml/symex" xmlns:wpg="http://schemas.microsoft.com/office/word/2010/wordprocessingGroup" xmlns:wpi="http://schemas.microsoft.com/office/word/2010/wordprocessingInk" xmlns:wne="http://schemas.microsoft.com/office/word/2006/wordml" xmlns:wps="http://schemas.microsoft.com/office/word/2010/wordprocessingShape" mc:Ignorable="w14 w15 w16se wp14">
   <w:footnote w:type="separator" w:id="-1">
     <w:p>
       <w:r>
@@ -5005,7 +3361,7 @@
 </file>
 
 <file path=word/header1.xml><?xml version="1.0" encoding="utf-8"?>
-<w:hdr xmlns:wpc="http://schemas.microsoft.com/office/word/2010/wordprocessingCanvas" xmlns:mc="http://schemas.openxmlformats.org/markup-compatibility/2006" xmlns:o="urn:schemas-microsoft-com:office:office" xmlns:r="http://schemas.openxmlformats.org/officeDocument/2006/relationships" xmlns:m="http://schemas.openxmlformats.org/officeDocument/2006/math" xmlns:v="urn:schemas-microsoft-com:vml" xmlns:wp14="http://schemas.microsoft.com/office/word/2010/wordprocessingDrawing" xmlns:wp="http://schemas.openxmlformats.org/drawingml/2006/wordprocessingDrawing" xmlns:w10="urn:schemas-microsoft-com:office:word" xmlns:w="http://schemas.openxmlformats.org/wordprocessingml/2006/main" xmlns:w14="http://schemas.microsoft.com/office/word/2010/wordml" xmlns:w15="http://schemas.microsoft.com/office/word/2012/wordml" xmlns:wpg="http://schemas.microsoft.com/office/word/2010/wordprocessingGroup" xmlns:wpi="http://schemas.microsoft.com/office/word/2010/wordprocessingInk" xmlns:wne="http://schemas.microsoft.com/office/word/2006/wordml" xmlns:wps="http://schemas.microsoft.com/office/word/2010/wordprocessingShape" mc:Ignorable="w14 w15 wp14">
+<w:hdr xmlns:wpc="http://schemas.microsoft.com/office/word/2010/wordprocessingCanvas" xmlns:cx="http://schemas.microsoft.com/office/drawing/2014/chartex" xmlns:cx1="http://schemas.microsoft.com/office/drawing/2015/9/8/chartex" xmlns:cx2="http://schemas.microsoft.com/office/drawing/2015/10/21/chartex" xmlns:mc="http://schemas.openxmlformats.org/markup-compatibility/2006" xmlns:o="urn:schemas-microsoft-com:office:office" xmlns:r="http://schemas.openxmlformats.org/officeDocument/2006/relationships" xmlns:m="http://schemas.openxmlformats.org/officeDocument/2006/math" xmlns:v="urn:schemas-microsoft-com:vml" xmlns:wp14="http://schemas.microsoft.com/office/word/2010/wordprocessingDrawing" xmlns:wp="http://schemas.openxmlformats.org/drawingml/2006/wordprocessingDrawing" xmlns:w10="urn:schemas-microsoft-com:office:word" xmlns:w="http://schemas.openxmlformats.org/wordprocessingml/2006/main" xmlns:w14="http://schemas.microsoft.com/office/word/2010/wordml" xmlns:w15="http://schemas.microsoft.com/office/word/2012/wordml" xmlns:w16se="http://schemas.microsoft.com/office/word/2015/wordml/symex" xmlns:wpg="http://schemas.microsoft.com/office/word/2010/wordprocessingGroup" xmlns:wpi="http://schemas.microsoft.com/office/word/2010/wordprocessingInk" xmlns:wne="http://schemas.microsoft.com/office/word/2006/wordml" xmlns:wps="http://schemas.microsoft.com/office/word/2010/wordprocessingShape" mc:Ignorable="w14 w15 w16se wp14">
   <w:p>
     <w:pPr>
       <w:pStyle w:val="Header"/>
@@ -5020,6 +3376,7 @@
     <w:r>
       <w:rPr>
         <w:noProof/>
+        <w:lang w:val="en-GB" w:eastAsia="ja-JP"/>
       </w:rPr>
       <w:drawing>
         <wp:inline distT="0" distB="0" distL="0" distR="0" wp14:anchorId="3183E333" wp14:editId="2BAFDFCA">
@@ -5075,7 +3432,7 @@
 </file>
 
 <file path=word/header2.xml><?xml version="1.0" encoding="utf-8"?>
-<w:hdr xmlns:wpc="http://schemas.microsoft.com/office/word/2010/wordprocessingCanvas" xmlns:mc="http://schemas.openxmlformats.org/markup-compatibility/2006" xmlns:o="urn:schemas-microsoft-com:office:office" xmlns:r="http://schemas.openxmlformats.org/officeDocument/2006/relationships" xmlns:m="http://schemas.openxmlformats.org/officeDocument/2006/math" xmlns:v="urn:schemas-microsoft-com:vml" xmlns:wp14="http://schemas.microsoft.com/office/word/2010/wordprocessingDrawing" xmlns:wp="http://schemas.openxmlformats.org/drawingml/2006/wordprocessingDrawing" xmlns:w10="urn:schemas-microsoft-com:office:word" xmlns:w="http://schemas.openxmlformats.org/wordprocessingml/2006/main" xmlns:w14="http://schemas.microsoft.com/office/word/2010/wordml" xmlns:w15="http://schemas.microsoft.com/office/word/2012/wordml" xmlns:wpg="http://schemas.microsoft.com/office/word/2010/wordprocessingGroup" xmlns:wpi="http://schemas.microsoft.com/office/word/2010/wordprocessingInk" xmlns:wne="http://schemas.microsoft.com/office/word/2006/wordml" xmlns:wps="http://schemas.microsoft.com/office/word/2010/wordprocessingShape" mc:Ignorable="w14 w15 wp14">
+<w:hdr xmlns:wpc="http://schemas.microsoft.com/office/word/2010/wordprocessingCanvas" xmlns:cx="http://schemas.microsoft.com/office/drawing/2014/chartex" xmlns:cx1="http://schemas.microsoft.com/office/drawing/2015/9/8/chartex" xmlns:cx2="http://schemas.microsoft.com/office/drawing/2015/10/21/chartex" xmlns:mc="http://schemas.openxmlformats.org/markup-compatibility/2006" xmlns:o="urn:schemas-microsoft-com:office:office" xmlns:r="http://schemas.openxmlformats.org/officeDocument/2006/relationships" xmlns:m="http://schemas.openxmlformats.org/officeDocument/2006/math" xmlns:v="urn:schemas-microsoft-com:vml" xmlns:wp14="http://schemas.microsoft.com/office/word/2010/wordprocessingDrawing" xmlns:wp="http://schemas.openxmlformats.org/drawingml/2006/wordprocessingDrawing" xmlns:w10="urn:schemas-microsoft-com:office:word" xmlns:w="http://schemas.openxmlformats.org/wordprocessingml/2006/main" xmlns:w14="http://schemas.microsoft.com/office/word/2010/wordml" xmlns:w15="http://schemas.microsoft.com/office/word/2012/wordml" xmlns:w16se="http://schemas.microsoft.com/office/word/2015/wordml/symex" xmlns:wpg="http://schemas.microsoft.com/office/word/2010/wordprocessingGroup" xmlns:wpi="http://schemas.microsoft.com/office/word/2010/wordprocessingInk" xmlns:wne="http://schemas.microsoft.com/office/word/2006/wordml" xmlns:wps="http://schemas.microsoft.com/office/word/2010/wordprocessingShape" mc:Ignorable="w14 w15 w16se wp14">
   <w:p>
     <w:pPr>
       <w:pStyle w:val="Header"/>
@@ -5085,63 +3442,7 @@
 </file>
 
 <file path=word/header3.xml><?xml version="1.0" encoding="utf-8"?>
-<w:hdr xmlns:wpc="http://schemas.microsoft.com/office/word/2010/wordprocessingCanvas" xmlns:mc="http://schemas.openxmlformats.org/markup-compatibility/2006" xmlns:o="urn:schemas-microsoft-com:office:office" xmlns:r="http://schemas.openxmlformats.org/officeDocument/2006/relationships" xmlns:m="http://schemas.openxmlformats.org/officeDocument/2006/math" xmlns:v="urn:schemas-microsoft-com:vml" xmlns:wp14="http://schemas.microsoft.com/office/word/2010/wordprocessingDrawing" xmlns:wp="http://schemas.openxmlformats.org/drawingml/2006/wordprocessingDrawing" xmlns:w10="urn:schemas-microsoft-com:office:word" xmlns:w="http://schemas.openxmlformats.org/wordprocessingml/2006/main" xmlns:w14="http://schemas.microsoft.com/office/word/2010/wordml" xmlns:w15="http://schemas.microsoft.com/office/word/2012/wordml" xmlns:wpg="http://schemas.microsoft.com/office/word/2010/wordprocessingGroup" xmlns:wpi="http://schemas.microsoft.com/office/word/2010/wordprocessingInk" xmlns:wne="http://schemas.microsoft.com/office/word/2006/wordml" xmlns:wps="http://schemas.microsoft.com/office/word/2010/wordprocessingShape" mc:Ignorable="w14 w15 wp14">
-  <w:p>
-    <w:pPr>
-      <w:pStyle w:val="Header"/>
-    </w:pPr>
-  </w:p>
-</w:hdr>
-</file>
-
-<file path=word/header4.xml><?xml version="1.0" encoding="utf-8"?>
-<w:hdr xmlns:wpc="http://schemas.microsoft.com/office/word/2010/wordprocessingCanvas" xmlns:mc="http://schemas.openxmlformats.org/markup-compatibility/2006" xmlns:o="urn:schemas-microsoft-com:office:office" xmlns:r="http://schemas.openxmlformats.org/officeDocument/2006/relationships" xmlns:m="http://schemas.openxmlformats.org/officeDocument/2006/math" xmlns:v="urn:schemas-microsoft-com:vml" xmlns:wp14="http://schemas.microsoft.com/office/word/2010/wordprocessingDrawing" xmlns:wp="http://schemas.openxmlformats.org/drawingml/2006/wordprocessingDrawing" xmlns:w10="urn:schemas-microsoft-com:office:word" xmlns:w="http://schemas.openxmlformats.org/wordprocessingml/2006/main" xmlns:w14="http://schemas.microsoft.com/office/word/2010/wordml" xmlns:w15="http://schemas.microsoft.com/office/word/2012/wordml" xmlns:wpg="http://schemas.microsoft.com/office/word/2010/wordprocessingGroup" xmlns:wpi="http://schemas.microsoft.com/office/word/2010/wordprocessingInk" xmlns:wne="http://schemas.microsoft.com/office/word/2006/wordml" xmlns:wps="http://schemas.microsoft.com/office/word/2010/wordprocessingShape" mc:Ignorable="w14 w15 wp14">
-  <w:p>
-    <w:pPr>
-      <w:pStyle w:val="Header"/>
-    </w:pPr>
-  </w:p>
-</w:hdr>
-</file>
-
-<file path=word/header5.xml><?xml version="1.0" encoding="utf-8"?>
-<w:hdr xmlns:wpc="http://schemas.microsoft.com/office/word/2010/wordprocessingCanvas" xmlns:mc="http://schemas.openxmlformats.org/markup-compatibility/2006" xmlns:o="urn:schemas-microsoft-com:office:office" xmlns:r="http://schemas.openxmlformats.org/officeDocument/2006/relationships" xmlns:m="http://schemas.openxmlformats.org/officeDocument/2006/math" xmlns:v="urn:schemas-microsoft-com:vml" xmlns:wp14="http://schemas.microsoft.com/office/word/2010/wordprocessingDrawing" xmlns:wp="http://schemas.openxmlformats.org/drawingml/2006/wordprocessingDrawing" xmlns:w10="urn:schemas-microsoft-com:office:word" xmlns:w="http://schemas.openxmlformats.org/wordprocessingml/2006/main" xmlns:w14="http://schemas.microsoft.com/office/word/2010/wordml" xmlns:w15="http://schemas.microsoft.com/office/word/2012/wordml" xmlns:wpg="http://schemas.microsoft.com/office/word/2010/wordprocessingGroup" xmlns:wpi="http://schemas.microsoft.com/office/word/2010/wordprocessingInk" xmlns:wne="http://schemas.microsoft.com/office/word/2006/wordml" xmlns:wps="http://schemas.microsoft.com/office/word/2010/wordprocessingShape" mc:Ignorable="w14 w15 wp14">
-  <w:p>
-    <w:pPr>
-      <w:pStyle w:val="Header"/>
-      <w:tabs>
-        <w:tab w:val="clear" w:pos="8306"/>
-        <w:tab w:val="right" w:pos="8505"/>
-      </w:tabs>
-      <w:rPr>
-        <w:sz w:val="20"/>
-      </w:rPr>
-    </w:pPr>
-    <w:r>
-      <w:rPr>
-        <w:sz w:val="20"/>
-      </w:rPr>
-      <w:t>LÄHTÖTIETOMUISTIO</w:t>
-    </w:r>
-    <w:r>
-      <w:rPr>
-        <w:sz w:val="20"/>
-      </w:rPr>
-      <w:tab/>
-    </w:r>
-    <w:r>
-      <w:rPr>
-        <w:sz w:val="20"/>
-      </w:rPr>
-      <w:tab/>
-      <w:t>LIITE 1</w:t>
-    </w:r>
-  </w:p>
-</w:hdr>
-</file>
-
-<file path=word/header6.xml><?xml version="1.0" encoding="utf-8"?>
-<w:hdr xmlns:wpc="http://schemas.microsoft.com/office/word/2010/wordprocessingCanvas" xmlns:mc="http://schemas.openxmlformats.org/markup-compatibility/2006" xmlns:o="urn:schemas-microsoft-com:office:office" xmlns:r="http://schemas.openxmlformats.org/officeDocument/2006/relationships" xmlns:m="http://schemas.openxmlformats.org/officeDocument/2006/math" xmlns:v="urn:schemas-microsoft-com:vml" xmlns:wp14="http://schemas.microsoft.com/office/word/2010/wordprocessingDrawing" xmlns:wp="http://schemas.openxmlformats.org/drawingml/2006/wordprocessingDrawing" xmlns:w10="urn:schemas-microsoft-com:office:word" xmlns:w="http://schemas.openxmlformats.org/wordprocessingml/2006/main" xmlns:w14="http://schemas.microsoft.com/office/word/2010/wordml" xmlns:w15="http://schemas.microsoft.com/office/word/2012/wordml" xmlns:wpg="http://schemas.microsoft.com/office/word/2010/wordprocessingGroup" xmlns:wpi="http://schemas.microsoft.com/office/word/2010/wordprocessingInk" xmlns:wne="http://schemas.microsoft.com/office/word/2006/wordml" xmlns:wps="http://schemas.microsoft.com/office/word/2010/wordprocessingShape" mc:Ignorable="w14 w15 wp14">
+<w:hdr xmlns:wpc="http://schemas.microsoft.com/office/word/2010/wordprocessingCanvas" xmlns:cx="http://schemas.microsoft.com/office/drawing/2014/chartex" xmlns:cx1="http://schemas.microsoft.com/office/drawing/2015/9/8/chartex" xmlns:cx2="http://schemas.microsoft.com/office/drawing/2015/10/21/chartex" xmlns:mc="http://schemas.openxmlformats.org/markup-compatibility/2006" xmlns:o="urn:schemas-microsoft-com:office:office" xmlns:r="http://schemas.openxmlformats.org/officeDocument/2006/relationships" xmlns:m="http://schemas.openxmlformats.org/officeDocument/2006/math" xmlns:v="urn:schemas-microsoft-com:vml" xmlns:wp14="http://schemas.microsoft.com/office/word/2010/wordprocessingDrawing" xmlns:wp="http://schemas.openxmlformats.org/drawingml/2006/wordprocessingDrawing" xmlns:w10="urn:schemas-microsoft-com:office:word" xmlns:w="http://schemas.openxmlformats.org/wordprocessingml/2006/main" xmlns:w14="http://schemas.microsoft.com/office/word/2010/wordml" xmlns:w15="http://schemas.microsoft.com/office/word/2012/wordml" xmlns:w16se="http://schemas.microsoft.com/office/word/2015/wordml/symex" xmlns:wpg="http://schemas.microsoft.com/office/word/2010/wordprocessingGroup" xmlns:wpi="http://schemas.microsoft.com/office/word/2010/wordprocessingInk" xmlns:wne="http://schemas.microsoft.com/office/word/2006/wordml" xmlns:wps="http://schemas.microsoft.com/office/word/2010/wordprocessingShape" mc:Ignorable="w14 w15 w16se wp14">
   <w:p>
     <w:pPr>
       <w:pStyle w:val="Header"/>
@@ -5212,7 +3513,7 @@
         <w:noProof/>
         <w:sz w:val="20"/>
       </w:rPr>
-      <w:t>2</w:t>
+      <w:t>10</w:t>
     </w:r>
     <w:r>
       <w:rPr>
@@ -5224,8 +3525,8 @@
 </w:hdr>
 </file>
 
-<file path=word/header7.xml><?xml version="1.0" encoding="utf-8"?>
-<w:hdr xmlns:wpc="http://schemas.microsoft.com/office/word/2010/wordprocessingCanvas" xmlns:mc="http://schemas.openxmlformats.org/markup-compatibility/2006" xmlns:o="urn:schemas-microsoft-com:office:office" xmlns:r="http://schemas.openxmlformats.org/officeDocument/2006/relationships" xmlns:m="http://schemas.openxmlformats.org/officeDocument/2006/math" xmlns:v="urn:schemas-microsoft-com:vml" xmlns:wp14="http://schemas.microsoft.com/office/word/2010/wordprocessingDrawing" xmlns:wp="http://schemas.openxmlformats.org/drawingml/2006/wordprocessingDrawing" xmlns:w10="urn:schemas-microsoft-com:office:word" xmlns:w="http://schemas.openxmlformats.org/wordprocessingml/2006/main" xmlns:w14="http://schemas.microsoft.com/office/word/2010/wordml" xmlns:w15="http://schemas.microsoft.com/office/word/2012/wordml" xmlns:wpg="http://schemas.microsoft.com/office/word/2010/wordprocessingGroup" xmlns:wpi="http://schemas.microsoft.com/office/word/2010/wordprocessingInk" xmlns:wne="http://schemas.microsoft.com/office/word/2006/wordml" xmlns:wps="http://schemas.microsoft.com/office/word/2010/wordprocessingShape" mc:Ignorable="w14 w15 wp14">
+<file path=word/header4.xml><?xml version="1.0" encoding="utf-8"?>
+<w:hdr xmlns:wpc="http://schemas.microsoft.com/office/word/2010/wordprocessingCanvas" xmlns:cx="http://schemas.microsoft.com/office/drawing/2014/chartex" xmlns:cx1="http://schemas.microsoft.com/office/drawing/2015/9/8/chartex" xmlns:cx2="http://schemas.microsoft.com/office/drawing/2015/10/21/chartex" xmlns:mc="http://schemas.openxmlformats.org/markup-compatibility/2006" xmlns:o="urn:schemas-microsoft-com:office:office" xmlns:r="http://schemas.openxmlformats.org/officeDocument/2006/relationships" xmlns:m="http://schemas.openxmlformats.org/officeDocument/2006/math" xmlns:v="urn:schemas-microsoft-com:vml" xmlns:wp14="http://schemas.microsoft.com/office/word/2010/wordprocessingDrawing" xmlns:wp="http://schemas.openxmlformats.org/drawingml/2006/wordprocessingDrawing" xmlns:w10="urn:schemas-microsoft-com:office:word" xmlns:w="http://schemas.openxmlformats.org/wordprocessingml/2006/main" xmlns:w14="http://schemas.microsoft.com/office/word/2010/wordml" xmlns:w15="http://schemas.microsoft.com/office/word/2012/wordml" xmlns:w16se="http://schemas.microsoft.com/office/word/2015/wordml/symex" xmlns:wpg="http://schemas.microsoft.com/office/word/2010/wordprocessingGroup" xmlns:wpi="http://schemas.microsoft.com/office/word/2010/wordprocessingInk" xmlns:wne="http://schemas.microsoft.com/office/word/2006/wordml" xmlns:wps="http://schemas.microsoft.com/office/word/2010/wordprocessingShape" mc:Ignorable="w14 w15 w16se wp14">
   <w:p>
     <w:pPr>
       <w:pStyle w:val="Header"/>
@@ -5267,7 +3568,7 @@
 </file>
 
 <file path=word/numbering.xml><?xml version="1.0" encoding="utf-8"?>
-<w:numbering xmlns:wpc="http://schemas.microsoft.com/office/word/2010/wordprocessingCanvas" xmlns:mc="http://schemas.openxmlformats.org/markup-compatibility/2006" xmlns:o="urn:schemas-microsoft-com:office:office" xmlns:r="http://schemas.openxmlformats.org/officeDocument/2006/relationships" xmlns:m="http://schemas.openxmlformats.org/officeDocument/2006/math" xmlns:v="urn:schemas-microsoft-com:vml" xmlns:wp14="http://schemas.microsoft.com/office/word/2010/wordprocessingDrawing" xmlns:wp="http://schemas.openxmlformats.org/drawingml/2006/wordprocessingDrawing" xmlns:w10="urn:schemas-microsoft-com:office:word" xmlns:w="http://schemas.openxmlformats.org/wordprocessingml/2006/main" xmlns:w14="http://schemas.microsoft.com/office/word/2010/wordml" xmlns:w15="http://schemas.microsoft.com/office/word/2012/wordml" xmlns:wpg="http://schemas.microsoft.com/office/word/2010/wordprocessingGroup" xmlns:wpi="http://schemas.microsoft.com/office/word/2010/wordprocessingInk" xmlns:wne="http://schemas.microsoft.com/office/word/2006/wordml" xmlns:wps="http://schemas.microsoft.com/office/word/2010/wordprocessingShape" mc:Ignorable="w14 w15 wp14">
+<w:numbering xmlns:wpc="http://schemas.microsoft.com/office/word/2010/wordprocessingCanvas" xmlns:cx="http://schemas.microsoft.com/office/drawing/2014/chartex" xmlns:cx1="http://schemas.microsoft.com/office/drawing/2015/9/8/chartex" xmlns:cx2="http://schemas.microsoft.com/office/drawing/2015/10/21/chartex" xmlns:mc="http://schemas.openxmlformats.org/markup-compatibility/2006" xmlns:o="urn:schemas-microsoft-com:office:office" xmlns:r="http://schemas.openxmlformats.org/officeDocument/2006/relationships" xmlns:m="http://schemas.openxmlformats.org/officeDocument/2006/math" xmlns:v="urn:schemas-microsoft-com:vml" xmlns:wp14="http://schemas.microsoft.com/office/word/2010/wordprocessingDrawing" xmlns:wp="http://schemas.openxmlformats.org/drawingml/2006/wordprocessingDrawing" xmlns:w10="urn:schemas-microsoft-com:office:word" xmlns:w="http://schemas.openxmlformats.org/wordprocessingml/2006/main" xmlns:w14="http://schemas.microsoft.com/office/word/2010/wordml" xmlns:w15="http://schemas.microsoft.com/office/word/2012/wordml" xmlns:w16se="http://schemas.microsoft.com/office/word/2015/wordml/symex" xmlns:wpg="http://schemas.microsoft.com/office/word/2010/wordprocessingGroup" xmlns:wpi="http://schemas.microsoft.com/office/word/2010/wordprocessingInk" xmlns:wne="http://schemas.microsoft.com/office/word/2006/wordml" xmlns:wps="http://schemas.microsoft.com/office/word/2010/wordprocessingShape" mc:Ignorable="w14 w15 w16se wp14">
   <w:abstractNum w:abstractNumId="0" w15:restartNumberingAfterBreak="0">
     <w:nsid w:val="00000001"/>
     <w:multiLevelType w:val="singleLevel"/>
@@ -6204,7 +4505,7 @@
   <w:abstractNum w:abstractNumId="9" w15:restartNumberingAfterBreak="0">
     <w:nsid w:val="75A923A4"/>
     <w:multiLevelType w:val="multilevel"/>
-    <w:tmpl w:val="7C24F3C4"/>
+    <w:tmpl w:val="29D418D4"/>
     <w:lvl w:ilvl="0">
       <w:start w:val="1"/>
       <w:numFmt w:val="decimal"/>
@@ -6217,6 +4518,7 @@
       </w:pPr>
       <w:rPr>
         <w:rFonts w:hint="default"/>
+        <w:color w:val="auto"/>
       </w:rPr>
     </w:lvl>
     <w:lvl w:ilvl="1">
@@ -6363,7 +4665,7 @@
 </file>
 
 <file path=word/styles.xml><?xml version="1.0" encoding="utf-8"?>
-<w:styles xmlns:mc="http://schemas.openxmlformats.org/markup-compatibility/2006" xmlns:r="http://schemas.openxmlformats.org/officeDocument/2006/relationships" xmlns:w="http://schemas.openxmlformats.org/wordprocessingml/2006/main" xmlns:w14="http://schemas.microsoft.com/office/word/2010/wordml" xmlns:w15="http://schemas.microsoft.com/office/word/2012/wordml" mc:Ignorable="w14 w15">
+<w:styles xmlns:mc="http://schemas.openxmlformats.org/markup-compatibility/2006" xmlns:r="http://schemas.openxmlformats.org/officeDocument/2006/relationships" xmlns:w="http://schemas.openxmlformats.org/wordprocessingml/2006/main" xmlns:w14="http://schemas.microsoft.com/office/word/2010/wordml" xmlns:w15="http://schemas.microsoft.com/office/word/2012/wordml" xmlns:w16se="http://schemas.microsoft.com/office/word/2015/wordml/symex" mc:Ignorable="w14 w15 w16se">
   <w:docDefaults>
     <w:rPrDefault>
       <w:rPr>
@@ -6373,7 +4675,7 @@
     </w:rPrDefault>
     <w:pPrDefault/>
   </w:docDefaults>
-  <w:latentStyles w:defLockedState="0" w:defUIPriority="0" w:defSemiHidden="0" w:defUnhideWhenUsed="0" w:defQFormat="0" w:count="371">
+  <w:latentStyles w:defLockedState="0" w:defUIPriority="0" w:defSemiHidden="0" w:defUnhideWhenUsed="0" w:defQFormat="0" w:count="372">
     <w:lsdException w:name="Normal" w:qFormat="1"/>
     <w:lsdException w:name="heading 1" w:qFormat="1"/>
     <w:lsdException w:name="heading 2" w:qFormat="1"/>
@@ -6470,7 +4772,6 @@
     <w:lsdException w:name="HTML Sample" w:semiHidden="1" w:unhideWhenUsed="1"/>
     <w:lsdException w:name="HTML Typewriter" w:semiHidden="1" w:unhideWhenUsed="1"/>
     <w:lsdException w:name="HTML Variable" w:semiHidden="1" w:unhideWhenUsed="1"/>
-    <w:lsdException w:name="Normal Table" w:semiHidden="1" w:unhideWhenUsed="1"/>
     <w:lsdException w:name="annotation subject" w:semiHidden="1" w:unhideWhenUsed="1"/>
     <w:lsdException w:name="No List" w:semiHidden="1" w:unhideWhenUsed="1"/>
     <w:lsdException w:name="Outline List 1" w:semiHidden="1" w:unhideWhenUsed="1"/>
@@ -6517,10 +4818,8 @@
     <w:lsdException w:name="Table Subtle 2" w:semiHidden="1" w:unhideWhenUsed="1"/>
     <w:lsdException w:name="Table Web 1" w:semiHidden="1" w:unhideWhenUsed="1"/>
     <w:lsdException w:name="Table Web 2" w:semiHidden="1" w:unhideWhenUsed="1"/>
-    <w:lsdException w:name="Table Web 3" w:semiHidden="1" w:unhideWhenUsed="1"/>
     <w:lsdException w:name="Balloon Text" w:semiHidden="1" w:unhideWhenUsed="1"/>
     <w:lsdException w:name="Table Grid" w:uiPriority="59"/>
-    <w:lsdException w:name="Table Theme" w:semiHidden="1" w:unhideWhenUsed="1"/>
     <w:lsdException w:name="Placeholder Text" w:semiHidden="1" w:uiPriority="99"/>
     <w:lsdException w:name="No Spacing" w:uiPriority="1" w:qFormat="1"/>
     <w:lsdException w:name="Light Shading" w:uiPriority="60"/>
@@ -6736,6 +5035,7 @@
     <w:lsdException w:name="List Table 5 Dark Accent 6" w:uiPriority="50"/>
     <w:lsdException w:name="List Table 6 Colorful Accent 6" w:uiPriority="51"/>
     <w:lsdException w:name="List Table 7 Colorful Accent 6" w:uiPriority="52"/>
+    <w:lsdException w:name="Mention" w:semiHidden="1" w:uiPriority="99" w:unhideWhenUsed="1"/>
   </w:latentStyles>
   <w:style w:type="paragraph" w:default="1" w:styleId="Normal">
     <w:name w:val="Normal"/>
@@ -8185,7 +6485,7 @@
 </file>
 
 <file path=customXml/itemProps1.xml><?xml version="1.0" encoding="utf-8"?>
-<ds:datastoreItem xmlns:ds="http://schemas.openxmlformats.org/officeDocument/2006/customXml" ds:itemID="{9A22269C-A2E7-454B-BAF2-8CE51D2AF735}">
+<ds:datastoreItem xmlns:ds="http://schemas.openxmlformats.org/officeDocument/2006/customXml" ds:itemID="{D3A0F22A-A8F7-452D-AFEE-9AF2A13BDB18}">
   <ds:schemaRefs>
     <ds:schemaRef ds:uri="http://schemas.openxmlformats.org/officeDocument/2006/bibliography"/>
   </ds:schemaRefs>

</xml_diff>

<commit_message>
Dok part 3: Die Harder
</commit_message>
<xml_diff>
--- a/loppuraportti.docx
+++ b/loppuraportti.docx
@@ -3166,8 +3166,6 @@
           </wp:inline>
         </w:drawing>
       </w:r>
-      <w:bookmarkStart w:id="4" w:name="_GoBack"/>
-      <w:bookmarkEnd w:id="4"/>
     </w:p>
     <w:p>
       <w:pPr>
@@ -3254,35 +3252,53 @@
       <w:pPr>
         <w:pStyle w:val="Heading1"/>
       </w:pPr>
-      <w:bookmarkStart w:id="5" w:name="_Toc379873577"/>
+      <w:bookmarkStart w:id="4" w:name="_Toc379873577"/>
       <w:r>
         <w:lastRenderedPageBreak/>
         <w:t>yhteenveto</w:t>
       </w:r>
+      <w:bookmarkEnd w:id="4"/>
+    </w:p>
+    <w:p>
+      <w:r>
+        <w:t>Arduinon käyttäminen kyseisen kaltaisessa robotiikka-projektissa toimii hyvin. Ongelmana saattaa tulla arduinon</w:t>
+      </w:r>
+      <w:r>
+        <w:t xml:space="preserve"> nopeus</w:t>
+      </w:r>
+    </w:p>
+    <w:p>
+      <w:r>
+        <w:t>Auton rakennus oli helppo</w:t>
+      </w:r>
+      <w:r>
+        <w:t>a</w:t>
+      </w:r>
+      <w:r>
+        <w:t>, koska laatikossa oli rajallisesti osia ja niitä ei oikein pystynyt asentamaan väärin.</w:t>
+      </w:r>
+    </w:p>
+    <w:p>
+      <w:r>
+        <w:t>Infrapuna–ohjaus oli melkein ensimmäinen tehtävä, joten se saatiin toimimaan ihan hyvin ja käytimme sitä myös ohjaustyyppien vaihtoon, esim. viivan seurauksesta manuaaliseen infrapunaohjaukseen.</w:t>
+      </w:r>
+    </w:p>
+    <w:p>
+      <w:r>
+        <w:t>Viivan automaattinen seuraus onnistui aika hyvin, saimme sen menemään nopeasti viimeisen esityksen viivasta läpi.</w:t>
+      </w:r>
+    </w:p>
+    <w:p>
+      <w:r>
+        <w:t>Törmäyksen esto toimi täydellisesti ennen esitystä, mutta kerkesimme melkein kokonaan tyhjentää patterit testaamalla muita osia projektista ennen esitystä, jonka syystä törmäyksen esto päätti lopettaa toiminnan kesken kaiken. Se kuitenkin toimi hyvin ensimmäisen kulman ja sitten alkoi toimimaan välillä hyvin, luultavasti patterien takia.</w:t>
+      </w:r>
+    </w:p>
+    <w:p>
+      <w:r>
+        <w:t>Bluetooth–ohjaus saatiin onnistumaan ihan hyvin, nopeuden muuttoa emme kerenneet laittaa ihan esitykseen mennessä, se oli seuraavana listalla.</w:t>
+      </w:r>
+      <w:bookmarkStart w:id="5" w:name="_GoBack"/>
       <w:bookmarkEnd w:id="5"/>
-    </w:p>
-    <w:p>
-      <w:r>
-        <w:t>Arduinon käyttäminen kyseisen kaltaisessa robotiikka-projektissa toimii hyvin. Ongelmana saattaa tulla arduinon</w:t>
-      </w:r>
-      <w:r>
-        <w:t xml:space="preserve"> nopeus</w:t>
-      </w:r>
-    </w:p>
-    <w:p>
-      <w:r>
-        <w:t>Auton rakennus oli aika helppo, koska laatikossa oli rajallisesti osia ja niitä ei oikein pystynyt asentamaan väärin.</w:t>
-      </w:r>
-    </w:p>
-    <w:p>
-      <w:r>
-        <w:t>Infrapuna–ohjaus oli melkein ensimmäinen tehtävä, joten se saatiin toimimaan ihan hyvin ja käytimme sitä myös ohjaustyyppien vaihtoon, esim. viivan seurauksesta manuaaliseen infrapunaohjaukseen.</w:t>
-      </w:r>
-    </w:p>
-    <w:p>
-      <w:r>
-        <w:t>Bluetooth–ohjaus saatiin onnistumaan ihan hyvin, nopeuden muuttoa emme kerenneet laittaa ihan esitykseen mennessä, se oli seuraavana listalla.</w:t>
-      </w:r>
     </w:p>
     <w:sectPr>
       <w:headerReference w:type="default" r:id="rId14"/>
@@ -6485,7 +6501,7 @@
 </file>
 
 <file path=customXml/itemProps1.xml><?xml version="1.0" encoding="utf-8"?>
-<ds:datastoreItem xmlns:ds="http://schemas.openxmlformats.org/officeDocument/2006/customXml" ds:itemID="{D3A0F22A-A8F7-452D-AFEE-9AF2A13BDB18}">
+<ds:datastoreItem xmlns:ds="http://schemas.openxmlformats.org/officeDocument/2006/customXml" ds:itemID="{AE163DC2-56A8-4FF1-956D-ABF389912067}">
   <ds:schemaRefs>
     <ds:schemaRef ds:uri="http://schemas.openxmlformats.org/officeDocument/2006/bibliography"/>
   </ds:schemaRefs>

</xml_diff>